<commit_message>
assets: minor fixes to v1.5 template proposal skripsi
</commit_message>
<xml_diff>
--- a/public/files/[v1.5] Template Proposal Skripsi_Ilmu Komputer_UNNES.docx
+++ b/public/files/[v1.5] Template Proposal Skripsi_Ilmu Komputer_UNNES.docx
@@ -385,7 +385,7 @@
       <w:pPr>
         <w:pStyle w:val="Heading1"/>
       </w:pPr>
-      <w:bookmarkStart w:id="0" w:name="_Toc186219210"/>
+      <w:bookmarkStart w:id="0" w:name="_Toc186285755"/>
       <w:r>
         <w:lastRenderedPageBreak/>
         <w:t>PERSETUJUAN PEMBIMBING</w:t>
@@ -618,7 +618,7 @@
       <w:pPr>
         <w:pStyle w:val="Heading1"/>
       </w:pPr>
-      <w:bookmarkStart w:id="2" w:name="_Toc186219211"/>
+      <w:bookmarkStart w:id="2" w:name="_Toc186285756"/>
       <w:r>
         <w:lastRenderedPageBreak/>
         <w:t>KATA PENGANTAR</w:t>
@@ -940,7 +940,7 @@
         </w:tc>
       </w:tr>
     </w:tbl>
-    <w:bookmarkStart w:id="3" w:name="_Toc186219212" w:displacedByCustomXml="next"/>
+    <w:bookmarkStart w:id="3" w:name="_Toc186285757" w:displacedByCustomXml="next"/>
     <w:sdt>
       <w:sdtPr>
         <w:rPr>
@@ -996,7 +996,7 @@
           <w:r>
             <w:fldChar w:fldCharType="separate"/>
           </w:r>
-          <w:hyperlink w:anchor="_Toc186219210" w:history="1">
+          <w:hyperlink w:anchor="_Toc186285755" w:history="1">
             <w:r>
               <w:rPr>
                 <w:rStyle w:val="Hyperlink"/>
@@ -1019,7 +1019,7 @@
               <w:rPr>
                 <w:webHidden/>
               </w:rPr>
-              <w:instrText xml:space="preserve"> PAGEREF _Toc186219210 \h </w:instrText>
+              <w:instrText xml:space="preserve"> PAGEREF _Toc186285755 \h </w:instrText>
             </w:r>
             <w:r>
               <w:rPr>
@@ -1059,7 +1059,7 @@
               <w14:ligatures w14:val="standardContextual"/>
             </w:rPr>
           </w:pPr>
-          <w:hyperlink w:anchor="_Toc186219211" w:history="1">
+          <w:hyperlink w:anchor="_Toc186285756" w:history="1">
             <w:r>
               <w:rPr>
                 <w:rStyle w:val="Hyperlink"/>
@@ -1082,7 +1082,7 @@
               <w:rPr>
                 <w:webHidden/>
               </w:rPr>
-              <w:instrText xml:space="preserve"> PAGEREF _Toc186219211 \h </w:instrText>
+              <w:instrText xml:space="preserve"> PAGEREF _Toc186285756 \h </w:instrText>
             </w:r>
             <w:r>
               <w:rPr>
@@ -1122,7 +1122,7 @@
               <w14:ligatures w14:val="standardContextual"/>
             </w:rPr>
           </w:pPr>
-          <w:hyperlink w:anchor="_Toc186219212" w:history="1">
+          <w:hyperlink w:anchor="_Toc186285757" w:history="1">
             <w:r>
               <w:rPr>
                 <w:rStyle w:val="Hyperlink"/>
@@ -1145,7 +1145,7 @@
               <w:rPr>
                 <w:webHidden/>
               </w:rPr>
-              <w:instrText xml:space="preserve"> PAGEREF _Toc186219212 \h </w:instrText>
+              <w:instrText xml:space="preserve"> PAGEREF _Toc186285757 \h </w:instrText>
             </w:r>
             <w:r>
               <w:rPr>
@@ -1185,7 +1185,7 @@
               <w14:ligatures w14:val="standardContextual"/>
             </w:rPr>
           </w:pPr>
-          <w:hyperlink w:anchor="_Toc186219213" w:history="1">
+          <w:hyperlink w:anchor="_Toc186285758" w:history="1">
             <w:r>
               <w:rPr>
                 <w:rStyle w:val="Hyperlink"/>
@@ -1208,7 +1208,7 @@
               <w:rPr>
                 <w:webHidden/>
               </w:rPr>
-              <w:instrText xml:space="preserve"> PAGEREF _Toc186219213 \h </w:instrText>
+              <w:instrText xml:space="preserve"> PAGEREF _Toc186285758 \h </w:instrText>
             </w:r>
             <w:r>
               <w:rPr>
@@ -1248,7 +1248,7 @@
               <w14:ligatures w14:val="standardContextual"/>
             </w:rPr>
           </w:pPr>
-          <w:hyperlink w:anchor="_Toc186219214" w:history="1">
+          <w:hyperlink w:anchor="_Toc186285759" w:history="1">
             <w:r>
               <w:rPr>
                 <w:rStyle w:val="Hyperlink"/>
@@ -1271,7 +1271,7 @@
               <w:rPr>
                 <w:webHidden/>
               </w:rPr>
-              <w:instrText xml:space="preserve"> PAGEREF _Toc186219214 \h </w:instrText>
+              <w:instrText xml:space="preserve"> PAGEREF _Toc186285759 \h </w:instrText>
             </w:r>
             <w:r>
               <w:rPr>
@@ -1311,7 +1311,7 @@
               <w14:ligatures w14:val="standardContextual"/>
             </w:rPr>
           </w:pPr>
-          <w:hyperlink w:anchor="_Toc186219215" w:history="1">
+          <w:hyperlink w:anchor="_Toc186285760" w:history="1">
             <w:r>
               <w:rPr>
                 <w:rStyle w:val="Hyperlink"/>
@@ -1334,7 +1334,7 @@
               <w:rPr>
                 <w:webHidden/>
               </w:rPr>
-              <w:instrText xml:space="preserve"> PAGEREF _Toc186219215 \h </w:instrText>
+              <w:instrText xml:space="preserve"> PAGEREF _Toc186285760 \h </w:instrText>
             </w:r>
             <w:r>
               <w:rPr>
@@ -1374,7 +1374,7 @@
               <w14:ligatures w14:val="standardContextual"/>
             </w:rPr>
           </w:pPr>
-          <w:hyperlink w:anchor="_Toc186219216" w:history="1">
+          <w:hyperlink w:anchor="_Toc186285761" w:history="1">
             <w:r>
               <w:rPr>
                 <w:rStyle w:val="Hyperlink"/>
@@ -1397,7 +1397,7 @@
               <w:rPr>
                 <w:webHidden/>
               </w:rPr>
-              <w:instrText xml:space="preserve"> PAGEREF _Toc186219216 \h </w:instrText>
+              <w:instrText xml:space="preserve"> PAGEREF _Toc186285761 \h </w:instrText>
             </w:r>
             <w:r>
               <w:rPr>
@@ -1436,7 +1436,7 @@
               <w14:ligatures w14:val="standardContextual"/>
             </w:rPr>
           </w:pPr>
-          <w:hyperlink w:anchor="_Toc186219217" w:history="1">
+          <w:hyperlink w:anchor="_Toc186285762" w:history="1">
             <w:r>
               <w:rPr>
                 <w:rStyle w:val="Hyperlink"/>
@@ -1476,7 +1476,7 @@
               <w:rPr>
                 <w:webHidden/>
               </w:rPr>
-              <w:instrText xml:space="preserve"> PAGEREF _Toc186219217 \h </w:instrText>
+              <w:instrText xml:space="preserve"> PAGEREF _Toc186285762 \h </w:instrText>
             </w:r>
             <w:r>
               <w:rPr>
@@ -1515,7 +1515,7 @@
               <w14:ligatures w14:val="standardContextual"/>
             </w:rPr>
           </w:pPr>
-          <w:hyperlink w:anchor="_Toc186219218" w:history="1">
+          <w:hyperlink w:anchor="_Toc186285763" w:history="1">
             <w:r>
               <w:rPr>
                 <w:rStyle w:val="Hyperlink"/>
@@ -1555,7 +1555,7 @@
               <w:rPr>
                 <w:webHidden/>
               </w:rPr>
-              <w:instrText xml:space="preserve"> PAGEREF _Toc186219218 \h </w:instrText>
+              <w:instrText xml:space="preserve"> PAGEREF _Toc186285763 \h </w:instrText>
             </w:r>
             <w:r>
               <w:rPr>
@@ -1594,7 +1594,7 @@
               <w14:ligatures w14:val="standardContextual"/>
             </w:rPr>
           </w:pPr>
-          <w:hyperlink w:anchor="_Toc186219219" w:history="1">
+          <w:hyperlink w:anchor="_Toc186285764" w:history="1">
             <w:r>
               <w:rPr>
                 <w:rStyle w:val="Hyperlink"/>
@@ -1634,7 +1634,7 @@
               <w:rPr>
                 <w:webHidden/>
               </w:rPr>
-              <w:instrText xml:space="preserve"> PAGEREF _Toc186219219 \h </w:instrText>
+              <w:instrText xml:space="preserve"> PAGEREF _Toc186285764 \h </w:instrText>
             </w:r>
             <w:r>
               <w:rPr>
@@ -1673,7 +1673,7 @@
               <w14:ligatures w14:val="standardContextual"/>
             </w:rPr>
           </w:pPr>
-          <w:hyperlink w:anchor="_Toc186219220" w:history="1">
+          <w:hyperlink w:anchor="_Toc186285765" w:history="1">
             <w:r>
               <w:rPr>
                 <w:rStyle w:val="Hyperlink"/>
@@ -1713,7 +1713,7 @@
               <w:rPr>
                 <w:webHidden/>
               </w:rPr>
-              <w:instrText xml:space="preserve"> PAGEREF _Toc186219220 \h </w:instrText>
+              <w:instrText xml:space="preserve"> PAGEREF _Toc186285765 \h </w:instrText>
             </w:r>
             <w:r>
               <w:rPr>
@@ -1752,7 +1752,7 @@
               <w14:ligatures w14:val="standardContextual"/>
             </w:rPr>
           </w:pPr>
-          <w:hyperlink w:anchor="_Toc186219221" w:history="1">
+          <w:hyperlink w:anchor="_Toc186285766" w:history="1">
             <w:r>
               <w:rPr>
                 <w:rStyle w:val="Hyperlink"/>
@@ -1792,7 +1792,7 @@
               <w:rPr>
                 <w:webHidden/>
               </w:rPr>
-              <w:instrText xml:space="preserve"> PAGEREF _Toc186219221 \h </w:instrText>
+              <w:instrText xml:space="preserve"> PAGEREF _Toc186285766 \h </w:instrText>
             </w:r>
             <w:r>
               <w:rPr>
@@ -1831,7 +1831,7 @@
               <w14:ligatures w14:val="standardContextual"/>
             </w:rPr>
           </w:pPr>
-          <w:hyperlink w:anchor="_Toc186219222" w:history="1">
+          <w:hyperlink w:anchor="_Toc186285767" w:history="1">
             <w:r>
               <w:rPr>
                 <w:rStyle w:val="Hyperlink"/>
@@ -1871,7 +1871,7 @@
               <w:rPr>
                 <w:webHidden/>
               </w:rPr>
-              <w:instrText xml:space="preserve"> PAGEREF _Toc186219222 \h </w:instrText>
+              <w:instrText xml:space="preserve"> PAGEREF _Toc186285767 \h </w:instrText>
             </w:r>
             <w:r>
               <w:rPr>
@@ -1911,7 +1911,7 @@
               <w14:ligatures w14:val="standardContextual"/>
             </w:rPr>
           </w:pPr>
-          <w:hyperlink w:anchor="_Toc186219223" w:history="1">
+          <w:hyperlink w:anchor="_Toc186285768" w:history="1">
             <w:r>
               <w:rPr>
                 <w:rStyle w:val="Hyperlink"/>
@@ -1934,7 +1934,7 @@
               <w:rPr>
                 <w:webHidden/>
               </w:rPr>
-              <w:instrText xml:space="preserve"> PAGEREF _Toc186219223 \h </w:instrText>
+              <w:instrText xml:space="preserve"> PAGEREF _Toc186285768 \h </w:instrText>
             </w:r>
             <w:r>
               <w:rPr>
@@ -1973,7 +1973,7 @@
               <w14:ligatures w14:val="standardContextual"/>
             </w:rPr>
           </w:pPr>
-          <w:hyperlink w:anchor="_Toc186219226" w:history="1">
+          <w:hyperlink w:anchor="_Toc186285771" w:history="1">
             <w:r>
               <w:rPr>
                 <w:rStyle w:val="Hyperlink"/>
@@ -2013,7 +2013,7 @@
               <w:rPr>
                 <w:webHidden/>
               </w:rPr>
-              <w:instrText xml:space="preserve"> PAGEREF _Toc186219226 \h </w:instrText>
+              <w:instrText xml:space="preserve"> PAGEREF _Toc186285771 \h </w:instrText>
             </w:r>
             <w:r>
               <w:rPr>
@@ -2052,7 +2052,7 @@
               <w14:ligatures w14:val="standardContextual"/>
             </w:rPr>
           </w:pPr>
-          <w:hyperlink w:anchor="_Toc186219227" w:history="1">
+          <w:hyperlink w:anchor="_Toc186285772" w:history="1">
             <w:r>
               <w:rPr>
                 <w:rStyle w:val="Hyperlink"/>
@@ -2092,7 +2092,7 @@
               <w:rPr>
                 <w:webHidden/>
               </w:rPr>
-              <w:instrText xml:space="preserve"> PAGEREF _Toc186219227 \h </w:instrText>
+              <w:instrText xml:space="preserve"> PAGEREF _Toc186285772 \h </w:instrText>
             </w:r>
             <w:r>
               <w:rPr>
@@ -2130,7 +2130,7 @@
               <w14:ligatures w14:val="standardContextual"/>
             </w:rPr>
           </w:pPr>
-          <w:hyperlink w:anchor="_Toc186219228" w:history="1">
+          <w:hyperlink w:anchor="_Toc186285773" w:history="1">
             <w:r>
               <w:rPr>
                 <w:rStyle w:val="Hyperlink"/>
@@ -2191,7 +2191,7 @@
               <w:rPr>
                 <w:webHidden/>
               </w:rPr>
-              <w:instrText xml:space="preserve"> PAGEREF _Toc186219228 \h </w:instrText>
+              <w:instrText xml:space="preserve"> PAGEREF _Toc186285773 \h </w:instrText>
             </w:r>
             <w:r>
               <w:rPr>
@@ -2229,7 +2229,7 @@
               <w14:ligatures w14:val="standardContextual"/>
             </w:rPr>
           </w:pPr>
-          <w:hyperlink w:anchor="_Toc186219229" w:history="1">
+          <w:hyperlink w:anchor="_Toc186285774" w:history="1">
             <w:r>
               <w:rPr>
                 <w:rStyle w:val="Hyperlink"/>
@@ -2249,10 +2249,8 @@
             <w:r>
               <w:rPr>
                 <w:rStyle w:val="Hyperlink"/>
-                <w:i/>
-                <w:iCs/>
-              </w:rPr>
-              <w:t>Deep Learning</w:t>
+              </w:rPr>
+              <w:t>Teknik Evaluasi Performa</w:t>
             </w:r>
             <w:r>
               <w:rPr>
@@ -2270,7 +2268,7 @@
               <w:rPr>
                 <w:webHidden/>
               </w:rPr>
-              <w:instrText xml:space="preserve"> PAGEREF _Toc186219229 \h </w:instrText>
+              <w:instrText xml:space="preserve"> PAGEREF _Toc186285774 \h </w:instrText>
             </w:r>
             <w:r>
               <w:rPr>
@@ -2308,7 +2306,7 @@
               <w14:ligatures w14:val="standardContextual"/>
             </w:rPr>
           </w:pPr>
-          <w:hyperlink w:anchor="_Toc186219230" w:history="1">
+          <w:hyperlink w:anchor="_Toc186285775" w:history="1">
             <w:r>
               <w:rPr>
                 <w:rStyle w:val="Hyperlink"/>
@@ -2328,8 +2326,10 @@
             <w:r>
               <w:rPr>
                 <w:rStyle w:val="Hyperlink"/>
-              </w:rPr>
-              <w:t>Analisis Deskriptif Variabel</w:t>
+                <w:i/>
+                <w:iCs/>
+              </w:rPr>
+              <w:t>Deep Learning</w:t>
             </w:r>
             <w:r>
               <w:rPr>
@@ -2347,7 +2347,7 @@
               <w:rPr>
                 <w:webHidden/>
               </w:rPr>
-              <w:instrText xml:space="preserve"> PAGEREF _Toc186219230 \h </w:instrText>
+              <w:instrText xml:space="preserve"> PAGEREF _Toc186285775 \h </w:instrText>
             </w:r>
             <w:r>
               <w:rPr>
@@ -2386,7 +2386,7 @@
               <w14:ligatures w14:val="standardContextual"/>
             </w:rPr>
           </w:pPr>
-          <w:hyperlink w:anchor="_Toc186219231" w:history="1">
+          <w:hyperlink w:anchor="_Toc186285776" w:history="1">
             <w:r>
               <w:rPr>
                 <w:rStyle w:val="Hyperlink"/>
@@ -2426,7 +2426,7 @@
               <w:rPr>
                 <w:webHidden/>
               </w:rPr>
-              <w:instrText xml:space="preserve"> PAGEREF _Toc186219231 \h </w:instrText>
+              <w:instrText xml:space="preserve"> PAGEREF _Toc186285776 \h </w:instrText>
             </w:r>
             <w:r>
               <w:rPr>
@@ -2465,7 +2465,7 @@
               <w14:ligatures w14:val="standardContextual"/>
             </w:rPr>
           </w:pPr>
-          <w:hyperlink w:anchor="_Toc186219232" w:history="1">
+          <w:hyperlink w:anchor="_Toc186285777" w:history="1">
             <w:r>
               <w:rPr>
                 <w:rStyle w:val="Hyperlink"/>
@@ -2505,7 +2505,7 @@
               <w:rPr>
                 <w:webHidden/>
               </w:rPr>
-              <w:instrText xml:space="preserve"> PAGEREF _Toc186219232 \h </w:instrText>
+              <w:instrText xml:space="preserve"> PAGEREF _Toc186285777 \h </w:instrText>
             </w:r>
             <w:r>
               <w:rPr>
@@ -2545,7 +2545,7 @@
               <w14:ligatures w14:val="standardContextual"/>
             </w:rPr>
           </w:pPr>
-          <w:hyperlink w:anchor="_Toc186219233" w:history="1">
+          <w:hyperlink w:anchor="_Toc186285778" w:history="1">
             <w:r>
               <w:rPr>
                 <w:rStyle w:val="Hyperlink"/>
@@ -2568,7 +2568,7 @@
               <w:rPr>
                 <w:webHidden/>
               </w:rPr>
-              <w:instrText xml:space="preserve"> PAGEREF _Toc186219233 \h </w:instrText>
+              <w:instrText xml:space="preserve"> PAGEREF _Toc186285778 \h </w:instrText>
             </w:r>
             <w:r>
               <w:rPr>
@@ -2585,7 +2585,7 @@
               <w:rPr>
                 <w:webHidden/>
               </w:rPr>
-              <w:t>8</w:t>
+              <w:t>9</w:t>
             </w:r>
             <w:r>
               <w:rPr>
@@ -2607,7 +2607,7 @@
               <w14:ligatures w14:val="standardContextual"/>
             </w:rPr>
           </w:pPr>
-          <w:hyperlink w:anchor="_Toc186219234" w:history="1">
+          <w:hyperlink w:anchor="_Toc186285779" w:history="1">
             <w:r>
               <w:rPr>
                 <w:rStyle w:val="Hyperlink"/>
@@ -2647,7 +2647,7 @@
               <w:rPr>
                 <w:webHidden/>
               </w:rPr>
-              <w:instrText xml:space="preserve"> PAGEREF _Toc186219234 \h </w:instrText>
+              <w:instrText xml:space="preserve"> PAGEREF _Toc186285779 \h </w:instrText>
             </w:r>
             <w:r>
               <w:rPr>
@@ -2664,7 +2664,7 @@
               <w:rPr>
                 <w:webHidden/>
               </w:rPr>
-              <w:t>8</w:t>
+              <w:t>9</w:t>
             </w:r>
             <w:r>
               <w:rPr>
@@ -2686,7 +2686,7 @@
               <w14:ligatures w14:val="standardContextual"/>
             </w:rPr>
           </w:pPr>
-          <w:hyperlink w:anchor="_Toc186219235" w:history="1">
+          <w:hyperlink w:anchor="_Toc186285780" w:history="1">
             <w:r>
               <w:rPr>
                 <w:rStyle w:val="Hyperlink"/>
@@ -2726,7 +2726,7 @@
               <w:rPr>
                 <w:webHidden/>
               </w:rPr>
-              <w:instrText xml:space="preserve"> PAGEREF _Toc186219235 \h </w:instrText>
+              <w:instrText xml:space="preserve"> PAGEREF _Toc186285780 \h </w:instrText>
             </w:r>
             <w:r>
               <w:rPr>
@@ -2743,7 +2743,7 @@
               <w:rPr>
                 <w:webHidden/>
               </w:rPr>
-              <w:t>8</w:t>
+              <w:t>9</w:t>
             </w:r>
             <w:r>
               <w:rPr>
@@ -2765,7 +2765,7 @@
               <w14:ligatures w14:val="standardContextual"/>
             </w:rPr>
           </w:pPr>
-          <w:hyperlink w:anchor="_Toc186219236" w:history="1">
+          <w:hyperlink w:anchor="_Toc186285781" w:history="1">
             <w:r>
               <w:rPr>
                 <w:rStyle w:val="Hyperlink"/>
@@ -2805,7 +2805,7 @@
               <w:rPr>
                 <w:webHidden/>
               </w:rPr>
-              <w:instrText xml:space="preserve"> PAGEREF _Toc186219236 \h </w:instrText>
+              <w:instrText xml:space="preserve"> PAGEREF _Toc186285781 \h </w:instrText>
             </w:r>
             <w:r>
               <w:rPr>
@@ -2822,7 +2822,7 @@
               <w:rPr>
                 <w:webHidden/>
               </w:rPr>
-              <w:t>8</w:t>
+              <w:t>9</w:t>
             </w:r>
             <w:r>
               <w:rPr>
@@ -2844,7 +2844,7 @@
               <w14:ligatures w14:val="standardContextual"/>
             </w:rPr>
           </w:pPr>
-          <w:hyperlink w:anchor="_Toc186219237" w:history="1">
+          <w:hyperlink w:anchor="_Toc186285782" w:history="1">
             <w:r>
               <w:rPr>
                 <w:rStyle w:val="Hyperlink"/>
@@ -2884,7 +2884,7 @@
               <w:rPr>
                 <w:webHidden/>
               </w:rPr>
-              <w:instrText xml:space="preserve"> PAGEREF _Toc186219237 \h </w:instrText>
+              <w:instrText xml:space="preserve"> PAGEREF _Toc186285782 \h </w:instrText>
             </w:r>
             <w:r>
               <w:rPr>
@@ -2901,7 +2901,7 @@
               <w:rPr>
                 <w:webHidden/>
               </w:rPr>
-              <w:t>8</w:t>
+              <w:t>9</w:t>
             </w:r>
             <w:r>
               <w:rPr>
@@ -2923,7 +2923,7 @@
               <w14:ligatures w14:val="standardContextual"/>
             </w:rPr>
           </w:pPr>
-          <w:hyperlink w:anchor="_Toc186219238" w:history="1">
+          <w:hyperlink w:anchor="_Toc186285783" w:history="1">
             <w:r>
               <w:rPr>
                 <w:rStyle w:val="Hyperlink"/>
@@ -2963,7 +2963,7 @@
               <w:rPr>
                 <w:webHidden/>
               </w:rPr>
-              <w:instrText xml:space="preserve"> PAGEREF _Toc186219238 \h </w:instrText>
+              <w:instrText xml:space="preserve"> PAGEREF _Toc186285783 \h </w:instrText>
             </w:r>
             <w:r>
               <w:rPr>
@@ -2980,7 +2980,7 @@
               <w:rPr>
                 <w:webHidden/>
               </w:rPr>
-              <w:t>9</w:t>
+              <w:t>10</w:t>
             </w:r>
             <w:r>
               <w:rPr>
@@ -3002,7 +3002,7 @@
               <w14:ligatures w14:val="standardContextual"/>
             </w:rPr>
           </w:pPr>
-          <w:hyperlink w:anchor="_Toc186219239" w:history="1">
+          <w:hyperlink w:anchor="_Toc186285784" w:history="1">
             <w:r>
               <w:rPr>
                 <w:rStyle w:val="Hyperlink"/>
@@ -3042,7 +3042,7 @@
               <w:rPr>
                 <w:webHidden/>
               </w:rPr>
-              <w:instrText xml:space="preserve"> PAGEREF _Toc186219239 \h </w:instrText>
+              <w:instrText xml:space="preserve"> PAGEREF _Toc186285784 \h </w:instrText>
             </w:r>
             <w:r>
               <w:rPr>
@@ -3059,7 +3059,7 @@
               <w:rPr>
                 <w:webHidden/>
               </w:rPr>
-              <w:t>9</w:t>
+              <w:t>10</w:t>
             </w:r>
             <w:r>
               <w:rPr>
@@ -3081,7 +3081,7 @@
               <w14:ligatures w14:val="standardContextual"/>
             </w:rPr>
           </w:pPr>
-          <w:hyperlink w:anchor="_Toc186219240" w:history="1">
+          <w:hyperlink w:anchor="_Toc186285785" w:history="1">
             <w:r>
               <w:rPr>
                 <w:rStyle w:val="Hyperlink"/>
@@ -3121,7 +3121,7 @@
               <w:rPr>
                 <w:webHidden/>
               </w:rPr>
-              <w:instrText xml:space="preserve"> PAGEREF _Toc186219240 \h </w:instrText>
+              <w:instrText xml:space="preserve"> PAGEREF _Toc186285785 \h </w:instrText>
             </w:r>
             <w:r>
               <w:rPr>
@@ -3138,7 +3138,7 @@
               <w:rPr>
                 <w:webHidden/>
               </w:rPr>
-              <w:t>9</w:t>
+              <w:t>10</w:t>
             </w:r>
             <w:r>
               <w:rPr>
@@ -3160,7 +3160,7 @@
               <w14:ligatures w14:val="standardContextual"/>
             </w:rPr>
           </w:pPr>
-          <w:hyperlink w:anchor="_Toc186219241" w:history="1">
+          <w:hyperlink w:anchor="_Toc186285786" w:history="1">
             <w:r>
               <w:rPr>
                 <w:rStyle w:val="Hyperlink"/>
@@ -3200,7 +3200,7 @@
               <w:rPr>
                 <w:webHidden/>
               </w:rPr>
-              <w:instrText xml:space="preserve"> PAGEREF _Toc186219241 \h </w:instrText>
+              <w:instrText xml:space="preserve"> PAGEREF _Toc186285786 \h </w:instrText>
             </w:r>
             <w:r>
               <w:rPr>
@@ -3217,7 +3217,7 @@
               <w:rPr>
                 <w:webHidden/>
               </w:rPr>
-              <w:t>9</w:t>
+              <w:t>10</w:t>
             </w:r>
             <w:r>
               <w:rPr>
@@ -3239,7 +3239,7 @@
               <w14:ligatures w14:val="standardContextual"/>
             </w:rPr>
           </w:pPr>
-          <w:hyperlink w:anchor="_Toc186219242" w:history="1">
+          <w:hyperlink w:anchor="_Toc186285787" w:history="1">
             <w:r>
               <w:rPr>
                 <w:rStyle w:val="Hyperlink"/>
@@ -3279,7 +3279,7 @@
               <w:rPr>
                 <w:webHidden/>
               </w:rPr>
-              <w:instrText xml:space="preserve"> PAGEREF _Toc186219242 \h </w:instrText>
+              <w:instrText xml:space="preserve"> PAGEREF _Toc186285787 \h </w:instrText>
             </w:r>
             <w:r>
               <w:rPr>
@@ -3296,7 +3296,7 @@
               <w:rPr>
                 <w:webHidden/>
               </w:rPr>
-              <w:t>10</w:t>
+              <w:t>11</w:t>
             </w:r>
             <w:r>
               <w:rPr>
@@ -3318,7 +3318,7 @@
               <w14:ligatures w14:val="standardContextual"/>
             </w:rPr>
           </w:pPr>
-          <w:hyperlink w:anchor="_Toc186219243" w:history="1">
+          <w:hyperlink w:anchor="_Toc186285788" w:history="1">
             <w:r>
               <w:rPr>
                 <w:rStyle w:val="Hyperlink"/>
@@ -3358,7 +3358,7 @@
               <w:rPr>
                 <w:webHidden/>
               </w:rPr>
-              <w:instrText xml:space="preserve"> PAGEREF _Toc186219243 \h </w:instrText>
+              <w:instrText xml:space="preserve"> PAGEREF _Toc186285788 \h </w:instrText>
             </w:r>
             <w:r>
               <w:rPr>
@@ -3375,7 +3375,7 @@
               <w:rPr>
                 <w:webHidden/>
               </w:rPr>
-              <w:t>10</w:t>
+              <w:t>11</w:t>
             </w:r>
             <w:r>
               <w:rPr>
@@ -3398,7 +3398,7 @@
               <w14:ligatures w14:val="standardContextual"/>
             </w:rPr>
           </w:pPr>
-          <w:hyperlink w:anchor="_Toc186219244" w:history="1">
+          <w:hyperlink w:anchor="_Toc186285789" w:history="1">
             <w:r>
               <w:rPr>
                 <w:rStyle w:val="Hyperlink"/>
@@ -3421,7 +3421,7 @@
               <w:rPr>
                 <w:webHidden/>
               </w:rPr>
-              <w:instrText xml:space="preserve"> PAGEREF _Toc186219244 \h </w:instrText>
+              <w:instrText xml:space="preserve"> PAGEREF _Toc186285789 \h </w:instrText>
             </w:r>
             <w:r>
               <w:rPr>
@@ -3438,7 +3438,7 @@
               <w:rPr>
                 <w:webHidden/>
               </w:rPr>
-              <w:t>11</w:t>
+              <w:t>12</w:t>
             </w:r>
             <w:r>
               <w:rPr>
@@ -3461,7 +3461,7 @@
               <w14:ligatures w14:val="standardContextual"/>
             </w:rPr>
           </w:pPr>
-          <w:hyperlink w:anchor="_Toc186219245" w:history="1">
+          <w:hyperlink w:anchor="_Toc186285790" w:history="1">
             <w:r>
               <w:rPr>
                 <w:rStyle w:val="Hyperlink"/>
@@ -3484,7 +3484,7 @@
               <w:rPr>
                 <w:webHidden/>
               </w:rPr>
-              <w:instrText xml:space="preserve"> PAGEREF _Toc186219245 \h </w:instrText>
+              <w:instrText xml:space="preserve"> PAGEREF _Toc186285790 \h </w:instrText>
             </w:r>
             <w:r>
               <w:rPr>
@@ -3501,7 +3501,7 @@
               <w:rPr>
                 <w:webHidden/>
               </w:rPr>
-              <w:t>12</w:t>
+              <w:t>13</w:t>
             </w:r>
             <w:r>
               <w:rPr>
@@ -3534,7 +3534,7 @@
       <w:pPr>
         <w:pStyle w:val="Heading1"/>
       </w:pPr>
-      <w:bookmarkStart w:id="4" w:name="_Toc186219213"/>
+      <w:bookmarkStart w:id="4" w:name="_Toc186285758"/>
       <w:r>
         <w:lastRenderedPageBreak/>
         <w:t>DAFTAR TABEL</w:t>
@@ -3629,7 +3629,7 @@
       <w:pPr>
         <w:pStyle w:val="Heading1"/>
       </w:pPr>
-      <w:bookmarkStart w:id="5" w:name="_Toc186219214"/>
+      <w:bookmarkStart w:id="5" w:name="_Toc186285759"/>
       <w:r>
         <w:lastRenderedPageBreak/>
         <w:t>DAFTAR GAMBAR</w:t>
@@ -3881,7 +3881,7 @@
       <w:pPr>
         <w:pStyle w:val="Heading1"/>
       </w:pPr>
-      <w:bookmarkStart w:id="6" w:name="_Toc186219215"/>
+      <w:bookmarkStart w:id="6" w:name="_Toc186285760"/>
       <w:r>
         <w:lastRenderedPageBreak/>
         <w:t>DAFTAR LAMPIRAN</w:t>
@@ -3952,7 +3952,7 @@
           <w:rPr>
             <w:webHidden/>
           </w:rPr>
-          <w:t>12</w:t>
+          <w:t>13</w:t>
         </w:r>
         <w:r>
           <w:rPr>
@@ -4006,7 +4006,7 @@
         <w:lastRenderedPageBreak/>
         <w:br/>
       </w:r>
-      <w:bookmarkStart w:id="7" w:name="_Toc186219216"/>
+      <w:bookmarkStart w:id="7" w:name="_Toc186285761"/>
       <w:r>
         <w:t>PENDAHULUAN</w:t>
       </w:r>
@@ -4022,7 +4022,7 @@
         </w:numPr>
         <w:ind w:left="709" w:hanging="709"/>
       </w:pPr>
-      <w:bookmarkStart w:id="8" w:name="_Toc186219217"/>
+      <w:bookmarkStart w:id="8" w:name="_Toc186285762"/>
       <w:r>
         <w:t>Latar Belakang</w:t>
       </w:r>
@@ -4035,6 +4035,8 @@
         <w:ind w:firstLine="720"/>
         <w:jc w:val="both"/>
         <w:rPr>
+          <w:i/>
+          <w:iCs/>
           <w:color w:val="000000"/>
         </w:rPr>
       </w:pPr>
@@ -4141,35 +4143,468 @@
         <w:rPr>
           <w:color w:val="000000"/>
         </w:rPr>
-        <w:t xml:space="preserve"> pada Google Drive </w:t>
-      </w:r>
-      <w:proofErr w:type="spellStart"/>
-      <w:r>
-        <w:rPr>
-          <w:color w:val="000000"/>
-        </w:rPr>
-        <w:t>berikut</w:t>
-      </w:r>
-      <w:proofErr w:type="spellEnd"/>
-      <w:r>
-        <w:rPr>
-          <w:color w:val="000000"/>
-        </w:rPr>
-        <w:t xml:space="preserve"> </w:t>
+        <w:t xml:space="preserve"> pada </w:t>
       </w:r>
       <w:hyperlink r:id="rId12" w:history="1">
         <w:r>
           <w:rPr>
             <w:rStyle w:val="Hyperlink"/>
           </w:rPr>
-          <w:t>https://drive.google.com/file/d/1_xRw7AxbWcHzJ2ha9fKqERqiKS1W03qn/view?usp=sharing</w:t>
+          <w:t xml:space="preserve">Google Drive </w:t>
         </w:r>
+        <w:proofErr w:type="spellStart"/>
+        <w:r>
+          <w:rPr>
+            <w:rStyle w:val="Hyperlink"/>
+          </w:rPr>
+          <w:t>be</w:t>
+        </w:r>
+        <w:r>
+          <w:rPr>
+            <w:rStyle w:val="Hyperlink"/>
+          </w:rPr>
+          <w:t>r</w:t>
+        </w:r>
+        <w:r>
+          <w:rPr>
+            <w:rStyle w:val="Hyperlink"/>
+          </w:rPr>
+          <w:t>ikut</w:t>
+        </w:r>
+        <w:proofErr w:type="spellEnd"/>
       </w:hyperlink>
       <w:r>
         <w:rPr>
           <w:color w:val="000000"/>
         </w:rPr>
         <w:t>.</w:t>
+      </w:r>
+      <w:r>
+        <w:rPr>
+          <w:color w:val="000000"/>
+        </w:rPr>
+        <w:t xml:space="preserve"> </w:t>
+      </w:r>
+      <w:proofErr w:type="spellStart"/>
+      <w:r>
+        <w:rPr>
+          <w:color w:val="000000"/>
+        </w:rPr>
+        <w:t>Beberapa</w:t>
+      </w:r>
+      <w:proofErr w:type="spellEnd"/>
+      <w:r>
+        <w:rPr>
+          <w:color w:val="000000"/>
+        </w:rPr>
+        <w:t xml:space="preserve"> </w:t>
+      </w:r>
+      <w:proofErr w:type="spellStart"/>
+      <w:r>
+        <w:rPr>
+          <w:color w:val="000000"/>
+        </w:rPr>
+        <w:t>bagian</w:t>
+      </w:r>
+      <w:proofErr w:type="spellEnd"/>
+      <w:r>
+        <w:rPr>
+          <w:color w:val="000000"/>
+        </w:rPr>
+        <w:t xml:space="preserve"> </w:t>
+      </w:r>
+      <w:proofErr w:type="spellStart"/>
+      <w:r>
+        <w:rPr>
+          <w:color w:val="000000"/>
+        </w:rPr>
+        <w:t>dari</w:t>
+      </w:r>
+      <w:proofErr w:type="spellEnd"/>
+      <w:r>
+        <w:rPr>
+          <w:color w:val="000000"/>
+        </w:rPr>
+        <w:t xml:space="preserve"> template </w:t>
+      </w:r>
+      <w:proofErr w:type="spellStart"/>
+      <w:r>
+        <w:rPr>
+          <w:color w:val="000000"/>
+        </w:rPr>
+        <w:t>ini</w:t>
+      </w:r>
+      <w:proofErr w:type="spellEnd"/>
+      <w:r>
+        <w:rPr>
+          <w:color w:val="000000"/>
+        </w:rPr>
+        <w:t xml:space="preserve"> </w:t>
+      </w:r>
+      <w:proofErr w:type="spellStart"/>
+      <w:r>
+        <w:rPr>
+          <w:color w:val="000000"/>
+        </w:rPr>
+        <w:t>penulis</w:t>
+      </w:r>
+      <w:proofErr w:type="spellEnd"/>
+      <w:r>
+        <w:rPr>
+          <w:color w:val="000000"/>
+        </w:rPr>
+        <w:t xml:space="preserve"> </w:t>
+      </w:r>
+      <w:proofErr w:type="spellStart"/>
+      <w:r>
+        <w:rPr>
+          <w:color w:val="000000"/>
+        </w:rPr>
+        <w:t>sengaja</w:t>
+      </w:r>
+      <w:proofErr w:type="spellEnd"/>
+      <w:r>
+        <w:rPr>
+          <w:color w:val="000000"/>
+        </w:rPr>
+        <w:t xml:space="preserve"> </w:t>
+      </w:r>
+      <w:proofErr w:type="spellStart"/>
+      <w:r>
+        <w:rPr>
+          <w:color w:val="000000"/>
+        </w:rPr>
+        <w:t>memberikan</w:t>
+      </w:r>
+      <w:proofErr w:type="spellEnd"/>
+      <w:r>
+        <w:rPr>
+          <w:color w:val="000000"/>
+        </w:rPr>
+        <w:t xml:space="preserve"> </w:t>
+      </w:r>
+      <w:r>
+        <w:rPr>
+          <w:i/>
+          <w:iCs/>
+          <w:color w:val="000000"/>
+        </w:rPr>
+        <w:t>highlight</w:t>
+      </w:r>
+      <w:r>
+        <w:rPr>
+          <w:color w:val="000000"/>
+        </w:rPr>
+        <w:t xml:space="preserve"> </w:t>
+      </w:r>
+      <w:proofErr w:type="spellStart"/>
+      <w:r>
+        <w:rPr>
+          <w:color w:val="000000"/>
+        </w:rPr>
+        <w:t>berwarna</w:t>
+      </w:r>
+      <w:proofErr w:type="spellEnd"/>
+      <w:r>
+        <w:rPr>
+          <w:color w:val="000000"/>
+        </w:rPr>
+        <w:t xml:space="preserve"> </w:t>
+      </w:r>
+      <w:proofErr w:type="spellStart"/>
+      <w:r>
+        <w:rPr>
+          <w:color w:val="000000"/>
+        </w:rPr>
+        <w:t>kuning</w:t>
+      </w:r>
+      <w:proofErr w:type="spellEnd"/>
+      <w:r>
+        <w:rPr>
+          <w:color w:val="000000"/>
+        </w:rPr>
+        <w:t xml:space="preserve"> </w:t>
+      </w:r>
+      <w:proofErr w:type="spellStart"/>
+      <w:r>
+        <w:rPr>
+          <w:color w:val="000000"/>
+        </w:rPr>
+        <w:t>dengan</w:t>
+      </w:r>
+      <w:proofErr w:type="spellEnd"/>
+      <w:r>
+        <w:rPr>
+          <w:color w:val="000000"/>
+        </w:rPr>
+        <w:t xml:space="preserve"> format </w:t>
+      </w:r>
+      <w:proofErr w:type="spellStart"/>
+      <w:r>
+        <w:rPr>
+          <w:color w:val="000000"/>
+        </w:rPr>
+        <w:t>seperti</w:t>
+      </w:r>
+      <w:proofErr w:type="spellEnd"/>
+      <w:r>
+        <w:rPr>
+          <w:color w:val="000000"/>
+        </w:rPr>
+        <w:t xml:space="preserve"> </w:t>
+      </w:r>
+      <w:proofErr w:type="spellStart"/>
+      <w:r>
+        <w:rPr>
+          <w:color w:val="000000"/>
+        </w:rPr>
+        <w:t>berikut</w:t>
+      </w:r>
+      <w:proofErr w:type="spellEnd"/>
+      <w:r>
+        <w:rPr>
+          <w:color w:val="000000"/>
+        </w:rPr>
+        <w:t xml:space="preserve"> </w:t>
+      </w:r>
+      <w:r>
+        <w:rPr>
+          <w:color w:val="000000"/>
+          <w:highlight w:val="yellow"/>
+        </w:rPr>
+        <w:t>{…}</w:t>
+      </w:r>
+      <w:r>
+        <w:rPr>
+          <w:color w:val="000000"/>
+        </w:rPr>
+        <w:t xml:space="preserve"> </w:t>
+      </w:r>
+      <w:proofErr w:type="spellStart"/>
+      <w:r>
+        <w:rPr>
+          <w:color w:val="000000"/>
+        </w:rPr>
+        <w:t>untuk</w:t>
+      </w:r>
+      <w:proofErr w:type="spellEnd"/>
+      <w:r>
+        <w:rPr>
+          <w:color w:val="000000"/>
+        </w:rPr>
+        <w:t xml:space="preserve"> </w:t>
+      </w:r>
+      <w:proofErr w:type="spellStart"/>
+      <w:r>
+        <w:rPr>
+          <w:color w:val="000000"/>
+        </w:rPr>
+        <w:t>mempermudah</w:t>
+      </w:r>
+      <w:proofErr w:type="spellEnd"/>
+      <w:r>
+        <w:rPr>
+          <w:color w:val="000000"/>
+        </w:rPr>
+        <w:t xml:space="preserve"> proses </w:t>
+      </w:r>
+      <w:r>
+        <w:rPr>
+          <w:i/>
+          <w:iCs/>
+          <w:color w:val="000000"/>
+        </w:rPr>
+        <w:t>refactoring</w:t>
+      </w:r>
+      <w:r>
+        <w:rPr>
+          <w:color w:val="000000"/>
+        </w:rPr>
+        <w:t xml:space="preserve">. </w:t>
+      </w:r>
+      <w:r>
+        <w:rPr>
+          <w:i/>
+          <w:iCs/>
+          <w:color w:val="000000"/>
+        </w:rPr>
+        <w:t>Highlight</w:t>
+      </w:r>
+      <w:r>
+        <w:rPr>
+          <w:color w:val="000000"/>
+        </w:rPr>
+        <w:t xml:space="preserve"> </w:t>
+      </w:r>
+      <w:proofErr w:type="spellStart"/>
+      <w:r>
+        <w:rPr>
+          <w:color w:val="000000"/>
+        </w:rPr>
+        <w:t>kuning</w:t>
+      </w:r>
+      <w:proofErr w:type="spellEnd"/>
+      <w:r>
+        <w:rPr>
+          <w:color w:val="000000"/>
+        </w:rPr>
+        <w:t xml:space="preserve"> </w:t>
+      </w:r>
+      <w:proofErr w:type="spellStart"/>
+      <w:r>
+        <w:rPr>
+          <w:color w:val="000000"/>
+        </w:rPr>
+        <w:t>tersebut</w:t>
+      </w:r>
+      <w:proofErr w:type="spellEnd"/>
+      <w:r>
+        <w:rPr>
+          <w:color w:val="000000"/>
+        </w:rPr>
+        <w:t xml:space="preserve"> </w:t>
+      </w:r>
+      <w:proofErr w:type="spellStart"/>
+      <w:r>
+        <w:rPr>
+          <w:color w:val="000000"/>
+        </w:rPr>
+        <w:t>bisa</w:t>
+      </w:r>
+      <w:proofErr w:type="spellEnd"/>
+      <w:r>
+        <w:rPr>
+          <w:color w:val="000000"/>
+        </w:rPr>
+        <w:t xml:space="preserve"> </w:t>
+      </w:r>
+      <w:proofErr w:type="spellStart"/>
+      <w:r>
+        <w:rPr>
+          <w:color w:val="000000"/>
+        </w:rPr>
+        <w:t>dengan</w:t>
+      </w:r>
+      <w:proofErr w:type="spellEnd"/>
+      <w:r>
+        <w:rPr>
+          <w:color w:val="000000"/>
+        </w:rPr>
+        <w:t xml:space="preserve"> </w:t>
+      </w:r>
+      <w:proofErr w:type="spellStart"/>
+      <w:r>
+        <w:rPr>
+          <w:color w:val="000000"/>
+        </w:rPr>
+        <w:t>mudah</w:t>
+      </w:r>
+      <w:proofErr w:type="spellEnd"/>
+      <w:r>
+        <w:rPr>
+          <w:color w:val="000000"/>
+        </w:rPr>
+        <w:t xml:space="preserve"> </w:t>
+      </w:r>
+      <w:proofErr w:type="spellStart"/>
+      <w:r>
+        <w:rPr>
+          <w:color w:val="000000"/>
+        </w:rPr>
+        <w:t>dilakukan</w:t>
+      </w:r>
+      <w:proofErr w:type="spellEnd"/>
+      <w:r>
+        <w:rPr>
+          <w:color w:val="000000"/>
+        </w:rPr>
+        <w:t xml:space="preserve"> </w:t>
+      </w:r>
+      <w:r>
+        <w:rPr>
+          <w:i/>
+          <w:iCs/>
+          <w:color w:val="000000"/>
+        </w:rPr>
+        <w:t xml:space="preserve">find and replace </w:t>
+      </w:r>
+      <w:r>
+        <w:rPr>
+          <w:color w:val="000000"/>
+        </w:rPr>
+        <w:t xml:space="preserve">agar </w:t>
+      </w:r>
+      <w:proofErr w:type="spellStart"/>
+      <w:r>
+        <w:rPr>
+          <w:color w:val="000000"/>
+        </w:rPr>
+        <w:t>bisa</w:t>
+      </w:r>
+      <w:proofErr w:type="spellEnd"/>
+      <w:r>
+        <w:rPr>
+          <w:color w:val="000000"/>
+        </w:rPr>
+        <w:t xml:space="preserve"> </w:t>
+      </w:r>
+      <w:proofErr w:type="spellStart"/>
+      <w:r>
+        <w:rPr>
+          <w:color w:val="000000"/>
+        </w:rPr>
+        <w:t>diganti</w:t>
+      </w:r>
+      <w:proofErr w:type="spellEnd"/>
+      <w:r>
+        <w:rPr>
+          <w:color w:val="000000"/>
+        </w:rPr>
+        <w:t xml:space="preserve"> </w:t>
+      </w:r>
+      <w:proofErr w:type="spellStart"/>
+      <w:r>
+        <w:rPr>
+          <w:color w:val="000000"/>
+        </w:rPr>
+        <w:t>sesuai</w:t>
+      </w:r>
+      <w:proofErr w:type="spellEnd"/>
+      <w:r>
+        <w:rPr>
+          <w:color w:val="000000"/>
+        </w:rPr>
+        <w:t xml:space="preserve"> </w:t>
+      </w:r>
+      <w:proofErr w:type="spellStart"/>
+      <w:r>
+        <w:rPr>
+          <w:color w:val="000000"/>
+        </w:rPr>
+        <w:t>dengan</w:t>
+      </w:r>
+      <w:proofErr w:type="spellEnd"/>
+      <w:r>
+        <w:rPr>
+          <w:color w:val="000000"/>
+        </w:rPr>
+        <w:t xml:space="preserve"> kata-kata yang kalian </w:t>
+      </w:r>
+      <w:proofErr w:type="spellStart"/>
+      <w:r>
+        <w:rPr>
+          <w:color w:val="000000"/>
+        </w:rPr>
+        <w:t>inginkan</w:t>
+      </w:r>
+      <w:proofErr w:type="spellEnd"/>
+      <w:r>
+        <w:rPr>
+          <w:i/>
+          <w:iCs/>
+          <w:color w:val="000000"/>
+        </w:rPr>
+        <w:t xml:space="preserve">. </w:t>
       </w:r>
     </w:p>
     <w:p>
@@ -4179,8 +4614,6 @@
         <w:ind w:firstLine="720"/>
         <w:jc w:val="both"/>
         <w:rPr>
-          <w:i/>
-          <w:iCs/>
           <w:color w:val="000000"/>
         </w:rPr>
       </w:pPr>
@@ -4189,7 +4622,7 @@
         <w:rPr>
           <w:color w:val="000000"/>
         </w:rPr>
-        <w:t>Beberapa</w:t>
+        <w:t>Untuk</w:t>
       </w:r>
       <w:proofErr w:type="spellEnd"/>
       <w:r>
@@ -4203,13 +4636,27 @@
         <w:rPr>
           <w:color w:val="000000"/>
         </w:rPr>
-        <w:t>bagian</w:t>
+        <w:t>referensi-referensi</w:t>
       </w:r>
       <w:proofErr w:type="spellEnd"/>
       <w:r>
         <w:rPr>
           <w:color w:val="000000"/>
         </w:rPr>
+        <w:t xml:space="preserve"> dan </w:t>
+      </w:r>
+      <w:proofErr w:type="spellStart"/>
+      <w:r>
+        <w:rPr>
+          <w:color w:val="000000"/>
+        </w:rPr>
+        <w:t>sitasi</w:t>
+      </w:r>
+      <w:proofErr w:type="spellEnd"/>
+      <w:r>
+        <w:rPr>
+          <w:color w:val="000000"/>
+        </w:rPr>
         <w:t xml:space="preserve"> </w:t>
       </w:r>
       <w:proofErr w:type="spellStart"/>
@@ -4217,21 +4664,21 @@
         <w:rPr>
           <w:color w:val="000000"/>
         </w:rPr>
-        <w:t>dari</w:t>
+        <w:t>penulis</w:t>
       </w:r>
       <w:proofErr w:type="spellEnd"/>
       <w:r>
         <w:rPr>
           <w:color w:val="000000"/>
         </w:rPr>
-        <w:t xml:space="preserve"> template </w:t>
+        <w:t xml:space="preserve"> </w:t>
       </w:r>
       <w:proofErr w:type="spellStart"/>
       <w:r>
         <w:rPr>
           <w:color w:val="000000"/>
         </w:rPr>
-        <w:t>ini</w:t>
+        <w:t>menggunakan</w:t>
       </w:r>
       <w:proofErr w:type="spellEnd"/>
       <w:r>
@@ -4245,6 +4692,338 @@
         <w:rPr>
           <w:color w:val="000000"/>
         </w:rPr>
+        <w:t>aplikasi</w:t>
+      </w:r>
+      <w:proofErr w:type="spellEnd"/>
+      <w:r>
+        <w:rPr>
+          <w:color w:val="000000"/>
+        </w:rPr>
+        <w:t xml:space="preserve"> Zotero yang </w:t>
+      </w:r>
+      <w:proofErr w:type="spellStart"/>
+      <w:r>
+        <w:rPr>
+          <w:color w:val="000000"/>
+        </w:rPr>
+        <w:t>bisa</w:t>
+      </w:r>
+      <w:proofErr w:type="spellEnd"/>
+      <w:r>
+        <w:rPr>
+          <w:color w:val="000000"/>
+        </w:rPr>
+        <w:t xml:space="preserve"> </w:t>
+      </w:r>
+      <w:proofErr w:type="spellStart"/>
+      <w:r>
+        <w:rPr>
+          <w:color w:val="000000"/>
+        </w:rPr>
+        <w:t>disambungkan</w:t>
+      </w:r>
+      <w:proofErr w:type="spellEnd"/>
+      <w:r>
+        <w:rPr>
+          <w:color w:val="000000"/>
+        </w:rPr>
+        <w:t xml:space="preserve"> </w:t>
+      </w:r>
+      <w:proofErr w:type="spellStart"/>
+      <w:r>
+        <w:rPr>
+          <w:color w:val="000000"/>
+        </w:rPr>
+        <w:t>ke</w:t>
+      </w:r>
+      <w:proofErr w:type="spellEnd"/>
+      <w:r>
+        <w:rPr>
+          <w:color w:val="000000"/>
+        </w:rPr>
+        <w:t xml:space="preserve"> Microsoft Word dan Google Docs. </w:t>
+      </w:r>
+      <w:proofErr w:type="spellStart"/>
+      <w:r>
+        <w:rPr>
+          <w:color w:val="000000"/>
+        </w:rPr>
+        <w:t>Penulis</w:t>
+      </w:r>
+      <w:proofErr w:type="spellEnd"/>
+      <w:r>
+        <w:rPr>
+          <w:color w:val="000000"/>
+        </w:rPr>
+        <w:t xml:space="preserve"> </w:t>
+      </w:r>
+      <w:proofErr w:type="spellStart"/>
+      <w:r>
+        <w:rPr>
+          <w:color w:val="000000"/>
+        </w:rPr>
+        <w:t>lebih</w:t>
+      </w:r>
+      <w:proofErr w:type="spellEnd"/>
+      <w:r>
+        <w:rPr>
+          <w:color w:val="000000"/>
+        </w:rPr>
+        <w:t xml:space="preserve"> </w:t>
+      </w:r>
+      <w:proofErr w:type="spellStart"/>
+      <w:r>
+        <w:rPr>
+          <w:color w:val="000000"/>
+        </w:rPr>
+        <w:t>merekomendasikan</w:t>
+      </w:r>
+      <w:proofErr w:type="spellEnd"/>
+      <w:r>
+        <w:rPr>
+          <w:color w:val="000000"/>
+        </w:rPr>
+        <w:t xml:space="preserve"> Zotero </w:t>
+      </w:r>
+      <w:proofErr w:type="spellStart"/>
+      <w:r>
+        <w:rPr>
+          <w:color w:val="000000"/>
+        </w:rPr>
+        <w:t>dibandingkan</w:t>
+      </w:r>
+      <w:proofErr w:type="spellEnd"/>
+      <w:r>
+        <w:rPr>
+          <w:color w:val="000000"/>
+        </w:rPr>
+        <w:t xml:space="preserve"> </w:t>
+      </w:r>
+      <w:r>
+        <w:rPr>
+          <w:color w:val="000000"/>
+        </w:rPr>
+        <w:t>Mendeley</w:t>
+      </w:r>
+      <w:r>
+        <w:rPr>
+          <w:color w:val="000000"/>
+        </w:rPr>
+        <w:t xml:space="preserve">, </w:t>
+      </w:r>
+      <w:proofErr w:type="spellStart"/>
+      <w:r>
+        <w:rPr>
+          <w:color w:val="000000"/>
+        </w:rPr>
+        <w:t>karena</w:t>
+      </w:r>
+      <w:proofErr w:type="spellEnd"/>
+      <w:r>
+        <w:rPr>
+          <w:color w:val="000000"/>
+        </w:rPr>
+        <w:t xml:space="preserve"> Zotero </w:t>
+      </w:r>
+      <w:proofErr w:type="spellStart"/>
+      <w:r>
+        <w:rPr>
+          <w:color w:val="000000"/>
+        </w:rPr>
+        <w:t>memiliki</w:t>
+      </w:r>
+      <w:proofErr w:type="spellEnd"/>
+      <w:r>
+        <w:rPr>
+          <w:color w:val="000000"/>
+        </w:rPr>
+        <w:t xml:space="preserve"> </w:t>
+      </w:r>
+      <w:proofErr w:type="spellStart"/>
+      <w:r>
+        <w:rPr>
+          <w:color w:val="000000"/>
+        </w:rPr>
+        <w:t>fitur</w:t>
+      </w:r>
+      <w:proofErr w:type="spellEnd"/>
+      <w:r>
+        <w:rPr>
+          <w:color w:val="000000"/>
+        </w:rPr>
+        <w:t xml:space="preserve"> dan </w:t>
+      </w:r>
+      <w:proofErr w:type="spellStart"/>
+      <w:r>
+        <w:rPr>
+          <w:color w:val="000000"/>
+        </w:rPr>
+        <w:t>integrasi</w:t>
+      </w:r>
+      <w:proofErr w:type="spellEnd"/>
+      <w:r>
+        <w:rPr>
+          <w:color w:val="000000"/>
+        </w:rPr>
+        <w:t xml:space="preserve"> yang </w:t>
+      </w:r>
+      <w:proofErr w:type="spellStart"/>
+      <w:r>
+        <w:rPr>
+          <w:color w:val="000000"/>
+        </w:rPr>
+        <w:t>lebih</w:t>
+      </w:r>
+      <w:proofErr w:type="spellEnd"/>
+      <w:r>
+        <w:rPr>
+          <w:color w:val="000000"/>
+        </w:rPr>
+        <w:t xml:space="preserve"> </w:t>
+      </w:r>
+      <w:proofErr w:type="spellStart"/>
+      <w:r>
+        <w:rPr>
+          <w:color w:val="000000"/>
+        </w:rPr>
+        <w:t>lengkap</w:t>
+      </w:r>
+      <w:proofErr w:type="spellEnd"/>
+      <w:r>
+        <w:rPr>
+          <w:color w:val="000000"/>
+        </w:rPr>
+        <w:t xml:space="preserve"> </w:t>
+      </w:r>
+      <w:proofErr w:type="spellStart"/>
+      <w:r>
+        <w:rPr>
+          <w:color w:val="000000"/>
+        </w:rPr>
+        <w:t>dibanding</w:t>
+      </w:r>
+      <w:proofErr w:type="spellEnd"/>
+      <w:r>
+        <w:rPr>
+          <w:color w:val="000000"/>
+        </w:rPr>
+        <w:t xml:space="preserve"> </w:t>
+      </w:r>
+      <w:r>
+        <w:rPr>
+          <w:color w:val="000000"/>
+        </w:rPr>
+        <w:t>Mendeley</w:t>
+      </w:r>
+      <w:r>
+        <w:rPr>
+          <w:color w:val="000000"/>
+        </w:rPr>
+        <w:t xml:space="preserve">. </w:t>
+      </w:r>
+      <w:proofErr w:type="spellStart"/>
+      <w:r>
+        <w:rPr>
+          <w:color w:val="000000"/>
+        </w:rPr>
+        <w:t>Berikut</w:t>
+      </w:r>
+      <w:proofErr w:type="spellEnd"/>
+      <w:r>
+        <w:rPr>
+          <w:color w:val="000000"/>
+        </w:rPr>
+        <w:t xml:space="preserve"> </w:t>
+      </w:r>
+      <w:proofErr w:type="spellStart"/>
+      <w:r>
+        <w:rPr>
+          <w:color w:val="000000"/>
+        </w:rPr>
+        <w:t>adalah</w:t>
+      </w:r>
+      <w:proofErr w:type="spellEnd"/>
+      <w:r>
+        <w:rPr>
+          <w:color w:val="000000"/>
+        </w:rPr>
+        <w:t xml:space="preserve"> </w:t>
+      </w:r>
+      <w:proofErr w:type="spellStart"/>
+      <w:r>
+        <w:rPr>
+          <w:color w:val="000000"/>
+        </w:rPr>
+        <w:t>contoh</w:t>
+      </w:r>
+      <w:proofErr w:type="spellEnd"/>
+      <w:r>
+        <w:rPr>
+          <w:color w:val="000000"/>
+        </w:rPr>
+        <w:t xml:space="preserve"> </w:t>
+      </w:r>
+      <w:proofErr w:type="spellStart"/>
+      <w:r>
+        <w:rPr>
+          <w:color w:val="000000"/>
+        </w:rPr>
+        <w:t>sitasi</w:t>
+      </w:r>
+      <w:proofErr w:type="spellEnd"/>
+      <w:r>
+        <w:rPr>
+          <w:color w:val="000000"/>
+        </w:rPr>
+        <w:t xml:space="preserve"> </w:t>
+      </w:r>
+      <w:proofErr w:type="spellStart"/>
+      <w:r>
+        <w:rPr>
+          <w:color w:val="000000"/>
+        </w:rPr>
+        <w:t>sebuah</w:t>
+      </w:r>
+      <w:proofErr w:type="spellEnd"/>
+      <w:r>
+        <w:rPr>
+          <w:color w:val="000000"/>
+        </w:rPr>
+        <w:t xml:space="preserve"> </w:t>
+      </w:r>
+      <w:proofErr w:type="spellStart"/>
+      <w:r>
+        <w:rPr>
+          <w:color w:val="000000"/>
+        </w:rPr>
+        <w:t>artikel</w:t>
+      </w:r>
+      <w:proofErr w:type="spellEnd"/>
+      <w:r>
+        <w:rPr>
+          <w:color w:val="000000"/>
+        </w:rPr>
+        <w:t xml:space="preserve"> yang </w:t>
+      </w:r>
+      <w:proofErr w:type="spellStart"/>
+      <w:r>
+        <w:rPr>
+          <w:color w:val="000000"/>
+        </w:rPr>
+        <w:t>diambil</w:t>
+      </w:r>
+      <w:proofErr w:type="spellEnd"/>
+      <w:r>
+        <w:rPr>
+          <w:color w:val="000000"/>
+        </w:rPr>
+        <w:t xml:space="preserve"> </w:t>
+      </w:r>
+      <w:proofErr w:type="spellStart"/>
+      <w:r>
+        <w:rPr>
+          <w:color w:val="000000"/>
+        </w:rPr>
         <w:t>penulis</w:t>
       </w:r>
       <w:proofErr w:type="spellEnd"/>
@@ -4259,7 +5038,7 @@
         <w:rPr>
           <w:color w:val="000000"/>
         </w:rPr>
-        <w:t>sengaja</w:t>
+        <w:t>secara</w:t>
       </w:r>
       <w:proofErr w:type="spellEnd"/>
       <w:r>
@@ -4273,7 +5052,7 @@
         <w:rPr>
           <w:color w:val="000000"/>
         </w:rPr>
-        <w:t>memberikan</w:t>
+        <w:t>acak</w:t>
       </w:r>
       <w:proofErr w:type="spellEnd"/>
       <w:r>
@@ -4282,13 +5061,25 @@
         </w:rPr>
         <w:t xml:space="preserve"> </w:t>
       </w:r>
-      <w:r>
-        <w:rPr>
-          <w:i/>
-          <w:iCs/>
-          <w:color w:val="000000"/>
-        </w:rPr>
-        <w:t>highlight</w:t>
+      <w:proofErr w:type="spellStart"/>
+      <w:r>
+        <w:rPr>
+          <w:color w:val="000000"/>
+        </w:rPr>
+        <w:t>menggunakan</w:t>
+      </w:r>
+      <w:proofErr w:type="spellEnd"/>
+      <w:r>
+        <w:rPr>
+          <w:color w:val="000000"/>
+        </w:rPr>
+        <w:t xml:space="preserve"> format </w:t>
+      </w:r>
+      <w:r>
+        <w:rPr>
+          <w:color w:val="000000"/>
+        </w:rPr>
+        <w:t>APA (American Psychological Association)</w:t>
       </w:r>
       <w:r>
         <w:rPr>
@@ -4296,311 +5087,35 @@
         </w:rPr>
         <w:t xml:space="preserve"> </w:t>
       </w:r>
-      <w:proofErr w:type="spellStart"/>
-      <w:r>
-        <w:rPr>
-          <w:color w:val="000000"/>
-        </w:rPr>
-        <w:t>berwarna</w:t>
-      </w:r>
-      <w:proofErr w:type="spellEnd"/>
-      <w:r>
-        <w:rPr>
-          <w:color w:val="000000"/>
-        </w:rPr>
-        <w:t xml:space="preserve"> </w:t>
-      </w:r>
-      <w:proofErr w:type="spellStart"/>
-      <w:r>
-        <w:rPr>
-          <w:color w:val="000000"/>
-        </w:rPr>
-        <w:t>kuning</w:t>
-      </w:r>
-      <w:proofErr w:type="spellEnd"/>
-      <w:r>
-        <w:rPr>
-          <w:color w:val="000000"/>
-        </w:rPr>
-        <w:t xml:space="preserve"> </w:t>
-      </w:r>
-      <w:proofErr w:type="spellStart"/>
-      <w:r>
-        <w:rPr>
-          <w:color w:val="000000"/>
-        </w:rPr>
-        <w:t>dengan</w:t>
-      </w:r>
-      <w:proofErr w:type="spellEnd"/>
-      <w:r>
-        <w:rPr>
-          <w:color w:val="000000"/>
-        </w:rPr>
-        <w:t xml:space="preserve"> format </w:t>
-      </w:r>
-      <w:proofErr w:type="spellStart"/>
-      <w:r>
-        <w:rPr>
-          <w:color w:val="000000"/>
-        </w:rPr>
-        <w:t>seperti</w:t>
-      </w:r>
-      <w:proofErr w:type="spellEnd"/>
-      <w:r>
-        <w:rPr>
-          <w:color w:val="000000"/>
-        </w:rPr>
-        <w:t xml:space="preserve"> </w:t>
-      </w:r>
-      <w:proofErr w:type="spellStart"/>
-      <w:r>
-        <w:rPr>
-          <w:color w:val="000000"/>
-        </w:rPr>
-        <w:t>berikut</w:t>
-      </w:r>
-      <w:proofErr w:type="spellEnd"/>
-      <w:r>
-        <w:rPr>
-          <w:color w:val="000000"/>
-        </w:rPr>
-        <w:t xml:space="preserve"> </w:t>
-      </w:r>
-      <w:r>
-        <w:rPr>
-          <w:color w:val="000000"/>
-          <w:highlight w:val="yellow"/>
-        </w:rPr>
-        <w:t>{…}</w:t>
-      </w:r>
-      <w:r>
-        <w:rPr>
-          <w:color w:val="000000"/>
-        </w:rPr>
-        <w:t xml:space="preserve"> </w:t>
-      </w:r>
-      <w:proofErr w:type="spellStart"/>
-      <w:r>
-        <w:rPr>
-          <w:color w:val="000000"/>
-        </w:rPr>
-        <w:t>untuk</w:t>
-      </w:r>
-      <w:proofErr w:type="spellEnd"/>
-      <w:r>
-        <w:rPr>
-          <w:color w:val="000000"/>
-        </w:rPr>
-        <w:t xml:space="preserve"> </w:t>
-      </w:r>
-      <w:proofErr w:type="spellStart"/>
-      <w:r>
-        <w:rPr>
-          <w:color w:val="000000"/>
-        </w:rPr>
-        <w:t>mempermudah</w:t>
-      </w:r>
-      <w:proofErr w:type="spellEnd"/>
-      <w:r>
-        <w:rPr>
-          <w:color w:val="000000"/>
-        </w:rPr>
-        <w:t xml:space="preserve"> proses </w:t>
-      </w:r>
-      <w:r>
-        <w:rPr>
-          <w:i/>
-          <w:iCs/>
-          <w:color w:val="000000"/>
-        </w:rPr>
-        <w:t>refactoring</w:t>
-      </w:r>
-      <w:r>
-        <w:rPr>
-          <w:color w:val="000000"/>
-        </w:rPr>
-        <w:t xml:space="preserve">. </w:t>
-      </w:r>
-      <w:r>
-        <w:rPr>
-          <w:i/>
-          <w:iCs/>
-          <w:color w:val="000000"/>
-        </w:rPr>
-        <w:t>Highlight</w:t>
-      </w:r>
-      <w:r>
-        <w:rPr>
-          <w:color w:val="000000"/>
-        </w:rPr>
-        <w:t xml:space="preserve"> </w:t>
-      </w:r>
-      <w:proofErr w:type="spellStart"/>
-      <w:r>
-        <w:rPr>
-          <w:color w:val="000000"/>
-        </w:rPr>
-        <w:t>kuning</w:t>
-      </w:r>
-      <w:proofErr w:type="spellEnd"/>
-      <w:r>
-        <w:rPr>
-          <w:color w:val="000000"/>
-        </w:rPr>
-        <w:t xml:space="preserve"> </w:t>
-      </w:r>
-      <w:proofErr w:type="spellStart"/>
-      <w:r>
-        <w:rPr>
-          <w:color w:val="000000"/>
-        </w:rPr>
-        <w:t>tersebut</w:t>
-      </w:r>
-      <w:proofErr w:type="spellEnd"/>
-      <w:r>
-        <w:rPr>
-          <w:color w:val="000000"/>
-        </w:rPr>
-        <w:t xml:space="preserve"> </w:t>
-      </w:r>
-      <w:proofErr w:type="spellStart"/>
-      <w:r>
-        <w:rPr>
-          <w:color w:val="000000"/>
-        </w:rPr>
-        <w:t>bisa</w:t>
-      </w:r>
-      <w:proofErr w:type="spellEnd"/>
-      <w:r>
-        <w:rPr>
-          <w:color w:val="000000"/>
-        </w:rPr>
-        <w:t xml:space="preserve"> </w:t>
-      </w:r>
-      <w:proofErr w:type="spellStart"/>
-      <w:r>
-        <w:rPr>
-          <w:color w:val="000000"/>
-        </w:rPr>
-        <w:t>dengan</w:t>
-      </w:r>
-      <w:proofErr w:type="spellEnd"/>
-      <w:r>
-        <w:rPr>
-          <w:color w:val="000000"/>
-        </w:rPr>
-        <w:t xml:space="preserve"> </w:t>
-      </w:r>
-      <w:proofErr w:type="spellStart"/>
-      <w:r>
-        <w:rPr>
-          <w:color w:val="000000"/>
-        </w:rPr>
-        <w:t>mudah</w:t>
-      </w:r>
-      <w:proofErr w:type="spellEnd"/>
-      <w:r>
-        <w:rPr>
-          <w:color w:val="000000"/>
-        </w:rPr>
-        <w:t xml:space="preserve"> </w:t>
-      </w:r>
-      <w:proofErr w:type="spellStart"/>
-      <w:r>
-        <w:rPr>
-          <w:color w:val="000000"/>
-        </w:rPr>
-        <w:t>dilakukan</w:t>
-      </w:r>
-      <w:proofErr w:type="spellEnd"/>
-      <w:r>
-        <w:rPr>
-          <w:color w:val="000000"/>
-        </w:rPr>
-        <w:t xml:space="preserve"> </w:t>
-      </w:r>
-      <w:r>
-        <w:rPr>
-          <w:i/>
-          <w:iCs/>
-          <w:color w:val="000000"/>
-        </w:rPr>
-        <w:t xml:space="preserve">find and replace </w:t>
-      </w:r>
-      <w:r>
-        <w:rPr>
-          <w:color w:val="000000"/>
-        </w:rPr>
-        <w:t xml:space="preserve">agar </w:t>
-      </w:r>
-      <w:proofErr w:type="spellStart"/>
-      <w:r>
-        <w:rPr>
-          <w:color w:val="000000"/>
-        </w:rPr>
-        <w:t>bisa</w:t>
-      </w:r>
-      <w:proofErr w:type="spellEnd"/>
-      <w:r>
-        <w:rPr>
-          <w:color w:val="000000"/>
-        </w:rPr>
-        <w:t xml:space="preserve"> </w:t>
-      </w:r>
-      <w:proofErr w:type="spellStart"/>
-      <w:r>
-        <w:rPr>
-          <w:color w:val="000000"/>
-        </w:rPr>
-        <w:t>diganti</w:t>
-      </w:r>
-      <w:proofErr w:type="spellEnd"/>
-      <w:r>
-        <w:rPr>
-          <w:color w:val="000000"/>
-        </w:rPr>
-        <w:t xml:space="preserve"> </w:t>
-      </w:r>
-      <w:proofErr w:type="spellStart"/>
-      <w:r>
-        <w:rPr>
-          <w:color w:val="000000"/>
-        </w:rPr>
-        <w:t>sesuai</w:t>
-      </w:r>
-      <w:proofErr w:type="spellEnd"/>
-      <w:r>
-        <w:rPr>
-          <w:color w:val="000000"/>
-        </w:rPr>
-        <w:t xml:space="preserve"> </w:t>
-      </w:r>
-      <w:proofErr w:type="spellStart"/>
-      <w:r>
-        <w:rPr>
-          <w:color w:val="000000"/>
-        </w:rPr>
-        <w:t>dengan</w:t>
-      </w:r>
-      <w:proofErr w:type="spellEnd"/>
-      <w:r>
-        <w:rPr>
-          <w:color w:val="000000"/>
-        </w:rPr>
-        <w:t xml:space="preserve"> kata-kata yang kalian </w:t>
-      </w:r>
-      <w:proofErr w:type="spellStart"/>
-      <w:r>
-        <w:rPr>
-          <w:color w:val="000000"/>
-        </w:rPr>
-        <w:t>inginkan</w:t>
-      </w:r>
-      <w:proofErr w:type="spellEnd"/>
-      <w:r>
-        <w:rPr>
-          <w:i/>
-          <w:iCs/>
+      <w:r>
+        <w:rPr>
+          <w:color w:val="000000"/>
+        </w:rPr>
+        <w:fldChar w:fldCharType="begin"/>
+      </w:r>
+      <w:r>
+        <w:rPr>
+          <w:color w:val="000000"/>
+        </w:rPr>
+        <w:instrText xml:space="preserve"> ADDIN ZOTERO_ITEM CSL_CITATION {"citationID":"Lhy9CoeA","properties":{"formattedCitation":"(Hussain et al., 2023)","plainCitation":"(Hussain et al., 2023)","noteIndex":0},"citationItems":[{"id":"7J0Gzlpp/QUDfwWFG","uris":["http://zotero.org/users/12263819/items/NLE6UJ3P"],"itemData":{"id":203,"type":"article-journal","container-title":"Neural Computing and Applications","DOI":"10.1007/s00521-023-08925-y","ISSN":"0941-0643, 1433-3058","issue":"30","journalAbbreviation":"Neural Comput &amp; Applic","language":"en","page":"22163-22178","source":"DOI.org (Crossref)","title":"Transfer learning-based quantized deep learning models for nail melanoma classification","volume":"35","author":[{"family":"Hussain","given":"Mujahid"},{"family":"Fiza","given":"Makhmoor"},{"family":"Khalil","given":"Aiman"},{"family":"Siyal","given":"Asad Ali"},{"family":"Dharejo","given":"Fayaz Ali"},{"family":"Hyder","given":"Waheeduddin"},{"family":"Guzzo","given":"Antonella"},{"family":"Krichen","given":"Moez"},{"family":"Fortino","given":"Giancarlo"}],"issued":{"date-parts":[["2023",10]]}}}],"schema":"https://github.com/citation-style-language/schema/raw/master/csl-citation.json"} </w:instrText>
+      </w:r>
+      <w:r>
+        <w:rPr>
+          <w:color w:val="000000"/>
+        </w:rPr>
+        <w:fldChar w:fldCharType="separate"/>
+      </w:r>
+      <w:r>
+        <w:t>(Hussain et al., 2023)</w:t>
+      </w:r>
+      <w:r>
+        <w:rPr>
+          <w:color w:val="000000"/>
+        </w:rPr>
+        <w:fldChar w:fldCharType="end"/>
+      </w:r>
+      <w:r>
+        <w:rPr>
           <w:color w:val="000000"/>
         </w:rPr>
         <w:t xml:space="preserve">. </w:t>
@@ -4612,520 +5127,6 @@
         <w:spacing w:before="0" w:beforeAutospacing="0" w:after="0" w:afterAutospacing="0" w:line="276" w:lineRule="auto"/>
         <w:ind w:firstLine="720"/>
         <w:jc w:val="both"/>
-        <w:rPr>
-          <w:color w:val="000000"/>
-        </w:rPr>
-      </w:pPr>
-      <w:proofErr w:type="spellStart"/>
-      <w:r>
-        <w:rPr>
-          <w:color w:val="000000"/>
-        </w:rPr>
-        <w:t>Untuk</w:t>
-      </w:r>
-      <w:proofErr w:type="spellEnd"/>
-      <w:r>
-        <w:rPr>
-          <w:color w:val="000000"/>
-        </w:rPr>
-        <w:t xml:space="preserve"> </w:t>
-      </w:r>
-      <w:proofErr w:type="spellStart"/>
-      <w:r>
-        <w:rPr>
-          <w:color w:val="000000"/>
-        </w:rPr>
-        <w:t>referensi-referensi</w:t>
-      </w:r>
-      <w:proofErr w:type="spellEnd"/>
-      <w:r>
-        <w:rPr>
-          <w:color w:val="000000"/>
-        </w:rPr>
-        <w:t xml:space="preserve"> dan </w:t>
-      </w:r>
-      <w:proofErr w:type="spellStart"/>
-      <w:r>
-        <w:rPr>
-          <w:color w:val="000000"/>
-        </w:rPr>
-        <w:t>sitasi</w:t>
-      </w:r>
-      <w:proofErr w:type="spellEnd"/>
-      <w:r>
-        <w:rPr>
-          <w:color w:val="000000"/>
-        </w:rPr>
-        <w:t xml:space="preserve"> </w:t>
-      </w:r>
-      <w:proofErr w:type="spellStart"/>
-      <w:r>
-        <w:rPr>
-          <w:color w:val="000000"/>
-        </w:rPr>
-        <w:t>penulis</w:t>
-      </w:r>
-      <w:proofErr w:type="spellEnd"/>
-      <w:r>
-        <w:rPr>
-          <w:color w:val="000000"/>
-        </w:rPr>
-        <w:t xml:space="preserve"> </w:t>
-      </w:r>
-      <w:proofErr w:type="spellStart"/>
-      <w:r>
-        <w:rPr>
-          <w:color w:val="000000"/>
-        </w:rPr>
-        <w:t>menggunakan</w:t>
-      </w:r>
-      <w:proofErr w:type="spellEnd"/>
-      <w:r>
-        <w:rPr>
-          <w:color w:val="000000"/>
-        </w:rPr>
-        <w:t xml:space="preserve"> </w:t>
-      </w:r>
-      <w:proofErr w:type="spellStart"/>
-      <w:r>
-        <w:rPr>
-          <w:color w:val="000000"/>
-        </w:rPr>
-        <w:t>aplikasi</w:t>
-      </w:r>
-      <w:proofErr w:type="spellEnd"/>
-      <w:r>
-        <w:rPr>
-          <w:color w:val="000000"/>
-        </w:rPr>
-        <w:t xml:space="preserve"> Zotero yang </w:t>
-      </w:r>
-      <w:proofErr w:type="spellStart"/>
-      <w:r>
-        <w:rPr>
-          <w:color w:val="000000"/>
-        </w:rPr>
-        <w:t>bisa</w:t>
-      </w:r>
-      <w:proofErr w:type="spellEnd"/>
-      <w:r>
-        <w:rPr>
-          <w:color w:val="000000"/>
-        </w:rPr>
-        <w:t xml:space="preserve"> </w:t>
-      </w:r>
-      <w:proofErr w:type="spellStart"/>
-      <w:r>
-        <w:rPr>
-          <w:color w:val="000000"/>
-        </w:rPr>
-        <w:t>disambungkan</w:t>
-      </w:r>
-      <w:proofErr w:type="spellEnd"/>
-      <w:r>
-        <w:rPr>
-          <w:color w:val="000000"/>
-        </w:rPr>
-        <w:t xml:space="preserve"> </w:t>
-      </w:r>
-      <w:proofErr w:type="spellStart"/>
-      <w:r>
-        <w:rPr>
-          <w:color w:val="000000"/>
-        </w:rPr>
-        <w:t>ke</w:t>
-      </w:r>
-      <w:proofErr w:type="spellEnd"/>
-      <w:r>
-        <w:rPr>
-          <w:color w:val="000000"/>
-        </w:rPr>
-        <w:t xml:space="preserve"> Microsoft Word dan Google Docs. </w:t>
-      </w:r>
-      <w:proofErr w:type="spellStart"/>
-      <w:r>
-        <w:rPr>
-          <w:color w:val="000000"/>
-        </w:rPr>
-        <w:t>Penulis</w:t>
-      </w:r>
-      <w:proofErr w:type="spellEnd"/>
-      <w:r>
-        <w:rPr>
-          <w:color w:val="000000"/>
-        </w:rPr>
-        <w:t xml:space="preserve"> </w:t>
-      </w:r>
-      <w:proofErr w:type="spellStart"/>
-      <w:r>
-        <w:rPr>
-          <w:color w:val="000000"/>
-        </w:rPr>
-        <w:t>lebih</w:t>
-      </w:r>
-      <w:proofErr w:type="spellEnd"/>
-      <w:r>
-        <w:rPr>
-          <w:color w:val="000000"/>
-        </w:rPr>
-        <w:t xml:space="preserve"> </w:t>
-      </w:r>
-      <w:proofErr w:type="spellStart"/>
-      <w:r>
-        <w:rPr>
-          <w:color w:val="000000"/>
-        </w:rPr>
-        <w:t>merekomendasikan</w:t>
-      </w:r>
-      <w:proofErr w:type="spellEnd"/>
-      <w:r>
-        <w:rPr>
-          <w:color w:val="000000"/>
-        </w:rPr>
-        <w:t xml:space="preserve"> Zotero </w:t>
-      </w:r>
-      <w:proofErr w:type="spellStart"/>
-      <w:r>
-        <w:rPr>
-          <w:color w:val="000000"/>
-        </w:rPr>
-        <w:t>dibandingkan</w:t>
-      </w:r>
-      <w:proofErr w:type="spellEnd"/>
-      <w:r>
-        <w:rPr>
-          <w:color w:val="000000"/>
-        </w:rPr>
-        <w:t xml:space="preserve"> </w:t>
-      </w:r>
-      <w:r>
-        <w:rPr>
-          <w:color w:val="000000"/>
-        </w:rPr>
-        <w:t>Mendeley</w:t>
-      </w:r>
-      <w:r>
-        <w:rPr>
-          <w:color w:val="000000"/>
-        </w:rPr>
-        <w:t xml:space="preserve">, </w:t>
-      </w:r>
-      <w:proofErr w:type="spellStart"/>
-      <w:r>
-        <w:rPr>
-          <w:color w:val="000000"/>
-        </w:rPr>
-        <w:t>karena</w:t>
-      </w:r>
-      <w:proofErr w:type="spellEnd"/>
-      <w:r>
-        <w:rPr>
-          <w:color w:val="000000"/>
-        </w:rPr>
-        <w:t xml:space="preserve"> Zotero </w:t>
-      </w:r>
-      <w:proofErr w:type="spellStart"/>
-      <w:r>
-        <w:rPr>
-          <w:color w:val="000000"/>
-        </w:rPr>
-        <w:t>memiliki</w:t>
-      </w:r>
-      <w:proofErr w:type="spellEnd"/>
-      <w:r>
-        <w:rPr>
-          <w:color w:val="000000"/>
-        </w:rPr>
-        <w:t xml:space="preserve"> </w:t>
-      </w:r>
-      <w:proofErr w:type="spellStart"/>
-      <w:r>
-        <w:rPr>
-          <w:color w:val="000000"/>
-        </w:rPr>
-        <w:t>fitur</w:t>
-      </w:r>
-      <w:proofErr w:type="spellEnd"/>
-      <w:r>
-        <w:rPr>
-          <w:color w:val="000000"/>
-        </w:rPr>
-        <w:t xml:space="preserve"> dan </w:t>
-      </w:r>
-      <w:proofErr w:type="spellStart"/>
-      <w:r>
-        <w:rPr>
-          <w:color w:val="000000"/>
-        </w:rPr>
-        <w:t>integrasi</w:t>
-      </w:r>
-      <w:proofErr w:type="spellEnd"/>
-      <w:r>
-        <w:rPr>
-          <w:color w:val="000000"/>
-        </w:rPr>
-        <w:t xml:space="preserve"> yang </w:t>
-      </w:r>
-      <w:proofErr w:type="spellStart"/>
-      <w:r>
-        <w:rPr>
-          <w:color w:val="000000"/>
-        </w:rPr>
-        <w:t>lebih</w:t>
-      </w:r>
-      <w:proofErr w:type="spellEnd"/>
-      <w:r>
-        <w:rPr>
-          <w:color w:val="000000"/>
-        </w:rPr>
-        <w:t xml:space="preserve"> </w:t>
-      </w:r>
-      <w:proofErr w:type="spellStart"/>
-      <w:r>
-        <w:rPr>
-          <w:color w:val="000000"/>
-        </w:rPr>
-        <w:t>lengkap</w:t>
-      </w:r>
-      <w:proofErr w:type="spellEnd"/>
-      <w:r>
-        <w:rPr>
-          <w:color w:val="000000"/>
-        </w:rPr>
-        <w:t xml:space="preserve"> </w:t>
-      </w:r>
-      <w:proofErr w:type="spellStart"/>
-      <w:r>
-        <w:rPr>
-          <w:color w:val="000000"/>
-        </w:rPr>
-        <w:t>dibanding</w:t>
-      </w:r>
-      <w:proofErr w:type="spellEnd"/>
-      <w:r>
-        <w:rPr>
-          <w:color w:val="000000"/>
-        </w:rPr>
-        <w:t xml:space="preserve"> </w:t>
-      </w:r>
-      <w:r>
-        <w:rPr>
-          <w:color w:val="000000"/>
-        </w:rPr>
-        <w:t>Mendeley</w:t>
-      </w:r>
-      <w:r>
-        <w:rPr>
-          <w:color w:val="000000"/>
-        </w:rPr>
-        <w:t xml:space="preserve">. </w:t>
-      </w:r>
-      <w:proofErr w:type="spellStart"/>
-      <w:r>
-        <w:rPr>
-          <w:color w:val="000000"/>
-        </w:rPr>
-        <w:t>Berikut</w:t>
-      </w:r>
-      <w:proofErr w:type="spellEnd"/>
-      <w:r>
-        <w:rPr>
-          <w:color w:val="000000"/>
-        </w:rPr>
-        <w:t xml:space="preserve"> </w:t>
-      </w:r>
-      <w:proofErr w:type="spellStart"/>
-      <w:r>
-        <w:rPr>
-          <w:color w:val="000000"/>
-        </w:rPr>
-        <w:t>adalah</w:t>
-      </w:r>
-      <w:proofErr w:type="spellEnd"/>
-      <w:r>
-        <w:rPr>
-          <w:color w:val="000000"/>
-        </w:rPr>
-        <w:t xml:space="preserve"> </w:t>
-      </w:r>
-      <w:proofErr w:type="spellStart"/>
-      <w:r>
-        <w:rPr>
-          <w:color w:val="000000"/>
-        </w:rPr>
-        <w:t>contoh</w:t>
-      </w:r>
-      <w:proofErr w:type="spellEnd"/>
-      <w:r>
-        <w:rPr>
-          <w:color w:val="000000"/>
-        </w:rPr>
-        <w:t xml:space="preserve"> </w:t>
-      </w:r>
-      <w:proofErr w:type="spellStart"/>
-      <w:r>
-        <w:rPr>
-          <w:color w:val="000000"/>
-        </w:rPr>
-        <w:t>sitasi</w:t>
-      </w:r>
-      <w:proofErr w:type="spellEnd"/>
-      <w:r>
-        <w:rPr>
-          <w:color w:val="000000"/>
-        </w:rPr>
-        <w:t xml:space="preserve"> </w:t>
-      </w:r>
-      <w:proofErr w:type="spellStart"/>
-      <w:r>
-        <w:rPr>
-          <w:color w:val="000000"/>
-        </w:rPr>
-        <w:t>sebuah</w:t>
-      </w:r>
-      <w:proofErr w:type="spellEnd"/>
-      <w:r>
-        <w:rPr>
-          <w:color w:val="000000"/>
-        </w:rPr>
-        <w:t xml:space="preserve"> </w:t>
-      </w:r>
-      <w:proofErr w:type="spellStart"/>
-      <w:r>
-        <w:rPr>
-          <w:color w:val="000000"/>
-        </w:rPr>
-        <w:t>artikel</w:t>
-      </w:r>
-      <w:proofErr w:type="spellEnd"/>
-      <w:r>
-        <w:rPr>
-          <w:color w:val="000000"/>
-        </w:rPr>
-        <w:t xml:space="preserve"> yang </w:t>
-      </w:r>
-      <w:proofErr w:type="spellStart"/>
-      <w:r>
-        <w:rPr>
-          <w:color w:val="000000"/>
-        </w:rPr>
-        <w:t>diambil</w:t>
-      </w:r>
-      <w:proofErr w:type="spellEnd"/>
-      <w:r>
-        <w:rPr>
-          <w:color w:val="000000"/>
-        </w:rPr>
-        <w:t xml:space="preserve"> </w:t>
-      </w:r>
-      <w:proofErr w:type="spellStart"/>
-      <w:r>
-        <w:rPr>
-          <w:color w:val="000000"/>
-        </w:rPr>
-        <w:t>penulis</w:t>
-      </w:r>
-      <w:proofErr w:type="spellEnd"/>
-      <w:r>
-        <w:rPr>
-          <w:color w:val="000000"/>
-        </w:rPr>
-        <w:t xml:space="preserve"> </w:t>
-      </w:r>
-      <w:proofErr w:type="spellStart"/>
-      <w:r>
-        <w:rPr>
-          <w:color w:val="000000"/>
-        </w:rPr>
-        <w:t>secara</w:t>
-      </w:r>
-      <w:proofErr w:type="spellEnd"/>
-      <w:r>
-        <w:rPr>
-          <w:color w:val="000000"/>
-        </w:rPr>
-        <w:t xml:space="preserve"> </w:t>
-      </w:r>
-      <w:proofErr w:type="spellStart"/>
-      <w:r>
-        <w:rPr>
-          <w:color w:val="000000"/>
-        </w:rPr>
-        <w:t>acak</w:t>
-      </w:r>
-      <w:proofErr w:type="spellEnd"/>
-      <w:r>
-        <w:rPr>
-          <w:color w:val="000000"/>
-        </w:rPr>
-        <w:t xml:space="preserve"> </w:t>
-      </w:r>
-      <w:proofErr w:type="spellStart"/>
-      <w:r>
-        <w:rPr>
-          <w:color w:val="000000"/>
-        </w:rPr>
-        <w:t>menggunakan</w:t>
-      </w:r>
-      <w:proofErr w:type="spellEnd"/>
-      <w:r>
-        <w:rPr>
-          <w:color w:val="000000"/>
-        </w:rPr>
-        <w:t xml:space="preserve"> format </w:t>
-      </w:r>
-      <w:r>
-        <w:rPr>
-          <w:color w:val="000000"/>
-        </w:rPr>
-        <w:t>APA (American Psychological Association)</w:t>
-      </w:r>
-      <w:r>
-        <w:rPr>
-          <w:color w:val="000000"/>
-        </w:rPr>
-        <w:t xml:space="preserve"> </w:t>
-      </w:r>
-      <w:r>
-        <w:rPr>
-          <w:color w:val="000000"/>
-        </w:rPr>
-        <w:fldChar w:fldCharType="begin"/>
-      </w:r>
-      <w:r>
-        <w:rPr>
-          <w:color w:val="000000"/>
-        </w:rPr>
-        <w:instrText xml:space="preserve"> ADDIN ZOTERO_ITEM CSL_CITATION {"citationID":"Lhy9CoeA","properties":{"formattedCitation":"(Hussain et al., 2023)","plainCitation":"(Hussain et al., 2023)","noteIndex":0},"citationItems":[{"id":"7J0Gzlpp/QUDfwWFG","uris":["http://zotero.org/users/12263819/items/NLE6UJ3P"],"itemData":{"id":203,"type":"article-journal","container-title":"Neural Computing and Applications","DOI":"10.1007/s00521-023-08925-y","ISSN":"0941-0643, 1433-3058","issue":"30","journalAbbreviation":"Neural Comput &amp; Applic","language":"en","page":"22163-22178","source":"DOI.org (Crossref)","title":"Transfer learning-based quantized deep learning models for nail melanoma classification","volume":"35","author":[{"family":"Hussain","given":"Mujahid"},{"family":"Fiza","given":"Makhmoor"},{"family":"Khalil","given":"Aiman"},{"family":"Siyal","given":"Asad Ali"},{"family":"Dharejo","given":"Fayaz Ali"},{"family":"Hyder","given":"Waheeduddin"},{"family":"Guzzo","given":"Antonella"},{"family":"Krichen","given":"Moez"},{"family":"Fortino","given":"Giancarlo"}],"issued":{"date-parts":[["2023",10]]}}}],"schema":"https://github.com/citation-style-language/schema/raw/master/csl-citation.json"} </w:instrText>
-      </w:r>
-      <w:r>
-        <w:rPr>
-          <w:color w:val="000000"/>
-        </w:rPr>
-        <w:fldChar w:fldCharType="separate"/>
-      </w:r>
-      <w:r>
-        <w:t>(Hussain et al., 2023)</w:t>
-      </w:r>
-      <w:r>
-        <w:rPr>
-          <w:color w:val="000000"/>
-        </w:rPr>
-        <w:fldChar w:fldCharType="end"/>
-      </w:r>
-      <w:r>
-        <w:rPr>
-          <w:color w:val="000000"/>
-        </w:rPr>
-        <w:t xml:space="preserve">. </w:t>
-      </w:r>
-    </w:p>
-    <w:p>
-      <w:pPr>
-        <w:pStyle w:val="NormalWeb"/>
-        <w:spacing w:before="0" w:beforeAutospacing="0" w:after="0" w:afterAutospacing="0" w:line="276" w:lineRule="auto"/>
-        <w:ind w:firstLine="720"/>
-        <w:jc w:val="both"/>
       </w:pPr>
       <w:proofErr w:type="spellStart"/>
       <w:r>
@@ -5932,28 +5933,28 @@
           <w:color w:val="000000"/>
         </w:rPr>
         <w:t xml:space="preserve"> </w:t>
-      </w:r>
-      <w:proofErr w:type="spellStart"/>
-      <w:r>
-        <w:rPr>
-          <w:color w:val="000000"/>
-        </w:rPr>
-        <w:t>linknya</w:t>
-      </w:r>
-      <w:proofErr w:type="spellEnd"/>
-      <w:r>
-        <w:rPr>
-          <w:color w:val="000000"/>
-        </w:rPr>
-        <w:t xml:space="preserve">: </w:t>
       </w:r>
       <w:hyperlink r:id="rId13" w:history="1">
         <w:r>
           <w:rPr>
             <w:rStyle w:val="Hyperlink"/>
           </w:rPr>
-          <w:t>https://github.com/ajienator/template-skripsi-latex-ilkom</w:t>
+          <w:t>link</w:t>
         </w:r>
+        <w:r>
+          <w:rPr>
+            <w:rStyle w:val="Hyperlink"/>
+          </w:rPr>
+          <w:t xml:space="preserve"> GitHub-</w:t>
+        </w:r>
+        <w:proofErr w:type="spellStart"/>
+        <w:r>
+          <w:rPr>
+            <w:rStyle w:val="Hyperlink"/>
+          </w:rPr>
+          <w:t>nya</w:t>
+        </w:r>
+        <w:proofErr w:type="spellEnd"/>
       </w:hyperlink>
       <w:r>
         <w:rPr>
@@ -6005,7 +6006,7 @@
         </w:numPr>
         <w:ind w:left="709" w:hanging="709"/>
       </w:pPr>
-      <w:bookmarkStart w:id="9" w:name="_Toc186219218"/>
+      <w:bookmarkStart w:id="9" w:name="_Toc186285763"/>
       <w:r>
         <w:lastRenderedPageBreak/>
         <w:t>Batasan Masalah (bila ada)</w:t>
@@ -6182,7 +6183,7 @@
         </w:numPr>
         <w:ind w:left="709" w:hanging="709"/>
       </w:pPr>
-      <w:bookmarkStart w:id="10" w:name="_Toc186219219"/>
+      <w:bookmarkStart w:id="10" w:name="_Toc186285764"/>
       <w:r>
         <w:t>Rumusan Masalah</w:t>
       </w:r>
@@ -6359,7 +6360,7 @@
         </w:numPr>
         <w:ind w:left="709" w:hanging="709"/>
       </w:pPr>
-      <w:bookmarkStart w:id="11" w:name="_Toc186219220"/>
+      <w:bookmarkStart w:id="11" w:name="_Toc186285765"/>
       <w:r>
         <w:lastRenderedPageBreak/>
         <w:t>Tujuan Penelitian</w:t>
@@ -6542,7 +6543,7 @@
         </w:numPr>
         <w:ind w:left="709" w:hanging="709"/>
       </w:pPr>
-      <w:bookmarkStart w:id="12" w:name="_Toc186219221"/>
+      <w:bookmarkStart w:id="12" w:name="_Toc186285766"/>
       <w:r>
         <w:t>Manfaat Penelitian</w:t>
       </w:r>
@@ -6719,7 +6720,7 @@
         </w:numPr>
         <w:ind w:left="709" w:hanging="709"/>
       </w:pPr>
-      <w:bookmarkStart w:id="13" w:name="_Toc186219222"/>
+      <w:bookmarkStart w:id="13" w:name="_Toc186285767"/>
       <w:r>
         <w:lastRenderedPageBreak/>
         <w:t>Kebaruan</w:t>
@@ -6769,7 +6770,7 @@
         <w:lastRenderedPageBreak/>
         <w:br/>
       </w:r>
-      <w:bookmarkStart w:id="14" w:name="_Toc186219223"/>
+      <w:bookmarkStart w:id="14" w:name="_Toc186285768"/>
       <w:r>
         <w:t>KAJIAN PUSTAKA</w:t>
       </w:r>
@@ -6806,6 +6807,7 @@
       <w:bookmarkStart w:id="20" w:name="_Toc186216959"/>
       <w:bookmarkStart w:id="21" w:name="_Toc186219188"/>
       <w:bookmarkStart w:id="22" w:name="_Toc186219224"/>
+      <w:bookmarkStart w:id="23" w:name="_Toc186285769"/>
       <w:bookmarkEnd w:id="15"/>
       <w:bookmarkEnd w:id="16"/>
       <w:bookmarkEnd w:id="17"/>
@@ -6814,6 +6816,7 @@
       <w:bookmarkEnd w:id="20"/>
       <w:bookmarkEnd w:id="21"/>
       <w:bookmarkEnd w:id="22"/>
+      <w:bookmarkEnd w:id="23"/>
     </w:p>
     <w:p>
       <w:pPr>
@@ -6833,15 +6836,15 @@
           <w:szCs w:val="26"/>
         </w:rPr>
       </w:pPr>
-      <w:bookmarkStart w:id="23" w:name="_Toc186216738"/>
-      <w:bookmarkStart w:id="24" w:name="_Toc186216814"/>
-      <w:bookmarkStart w:id="25" w:name="_Toc186216855"/>
-      <w:bookmarkStart w:id="26" w:name="_Toc186216890"/>
-      <w:bookmarkStart w:id="27" w:name="_Toc186216925"/>
-      <w:bookmarkStart w:id="28" w:name="_Toc186216960"/>
-      <w:bookmarkStart w:id="29" w:name="_Toc186219189"/>
-      <w:bookmarkStart w:id="30" w:name="_Toc186219225"/>
-      <w:bookmarkEnd w:id="23"/>
+      <w:bookmarkStart w:id="24" w:name="_Toc186216738"/>
+      <w:bookmarkStart w:id="25" w:name="_Toc186216814"/>
+      <w:bookmarkStart w:id="26" w:name="_Toc186216855"/>
+      <w:bookmarkStart w:id="27" w:name="_Toc186216890"/>
+      <w:bookmarkStart w:id="28" w:name="_Toc186216925"/>
+      <w:bookmarkStart w:id="29" w:name="_Toc186216960"/>
+      <w:bookmarkStart w:id="30" w:name="_Toc186219189"/>
+      <w:bookmarkStart w:id="31" w:name="_Toc186219225"/>
+      <w:bookmarkStart w:id="32" w:name="_Toc186285770"/>
       <w:bookmarkEnd w:id="24"/>
       <w:bookmarkEnd w:id="25"/>
       <w:bookmarkEnd w:id="26"/>
@@ -6849,6 +6852,8 @@
       <w:bookmarkEnd w:id="28"/>
       <w:bookmarkEnd w:id="29"/>
       <w:bookmarkEnd w:id="30"/>
+      <w:bookmarkEnd w:id="31"/>
+      <w:bookmarkEnd w:id="32"/>
     </w:p>
     <w:p>
       <w:pPr>
@@ -6859,11 +6864,11 @@
         </w:numPr>
         <w:ind w:left="709" w:hanging="709"/>
       </w:pPr>
-      <w:bookmarkStart w:id="31" w:name="_Toc186219226"/>
+      <w:bookmarkStart w:id="33" w:name="_Toc186285771"/>
       <w:r>
         <w:t>Tinjauan Pustaka</w:t>
       </w:r>
-      <w:bookmarkEnd w:id="31"/>
+      <w:bookmarkEnd w:id="33"/>
     </w:p>
     <w:p>
       <w:pPr>
@@ -6877,10 +6882,7 @@
         <w:fldChar w:fldCharType="begin"/>
       </w:r>
       <w:r>
-        <w:instrText xml:space="preserve"> REF _Ref186213583 \h </w:instrText>
-      </w:r>
-      <w:r>
-        <w:instrText xml:space="preserve"> \* MERGEFORMAT </w:instrText>
+        <w:instrText xml:space="preserve"> REF _Ref186213583 \h  \* MERGEFORMAT </w:instrText>
       </w:r>
       <w:r>
         <w:fldChar w:fldCharType="separate"/>
@@ -6947,8 +6949,8 @@
           <w:bCs w:val="0"/>
         </w:rPr>
       </w:pPr>
-      <w:bookmarkStart w:id="32" w:name="_Ref186213583"/>
-      <w:bookmarkStart w:id="33" w:name="_Toc186215109"/>
+      <w:bookmarkStart w:id="34" w:name="_Ref186213583"/>
+      <w:bookmarkStart w:id="35" w:name="_Toc186215109"/>
       <w:r>
         <w:rPr>
           <w:b w:val="0"/>
@@ -7033,7 +7035,7 @@
         </w:rPr>
         <w:fldChar w:fldCharType="end"/>
       </w:r>
-      <w:bookmarkEnd w:id="32"/>
+      <w:bookmarkEnd w:id="34"/>
       <w:r>
         <w:rPr>
           <w:b w:val="0"/>
@@ -7041,7 +7043,7 @@
         </w:rPr>
         <w:t xml:space="preserve"> </w:t>
       </w:r>
-      <w:bookmarkEnd w:id="33"/>
+      <w:bookmarkEnd w:id="35"/>
       <w:r>
         <w:rPr>
           <w:b w:val="0"/>
@@ -7351,7 +7353,7 @@
         </w:numPr>
         <w:ind w:left="709" w:hanging="715"/>
       </w:pPr>
-      <w:bookmarkStart w:id="34" w:name="_Toc186219227"/>
+      <w:bookmarkStart w:id="36" w:name="_Toc186285772"/>
       <w:r>
         <w:t>Landasan Teor</w:t>
       </w:r>
@@ -7361,7 +7363,7 @@
       <w:r>
         <w:t>k</w:t>
       </w:r>
-      <w:bookmarkEnd w:id="34"/>
+      <w:bookmarkEnd w:id="36"/>
     </w:p>
     <w:p>
       <w:pPr>
@@ -7376,7 +7378,7 @@
           <w:iCs/>
         </w:rPr>
       </w:pPr>
-      <w:bookmarkStart w:id="35" w:name="_Toc186219228"/>
+      <w:bookmarkStart w:id="37" w:name="_Toc186285773"/>
       <w:r>
         <w:rPr>
           <w:i/>
@@ -7400,7 +7402,7 @@
       <w:r>
         <w:t xml:space="preserve"> atau Tabel</w:t>
       </w:r>
-      <w:bookmarkEnd w:id="35"/>
+      <w:bookmarkEnd w:id="37"/>
     </w:p>
     <w:p>
       <w:pPr>
@@ -7435,10 +7437,7 @@
         <w:t xml:space="preserve">caption </w:t>
       </w:r>
       <w:r>
-        <w:t xml:space="preserve">pada </w:t>
-      </w:r>
-      <w:r>
-        <w:t>gambar</w:t>
+        <w:t>pada gambar</w:t>
       </w:r>
       <w:r>
         <w:t xml:space="preserve"> atau tabel</w:t>
@@ -7456,10 +7455,7 @@
         <w:fldChar w:fldCharType="begin"/>
       </w:r>
       <w:r>
-        <w:instrText xml:space="preserve"> REF _Ref186215906 \h </w:instrText>
-      </w:r>
-      <w:r>
-        <w:instrText xml:space="preserve"> \* MERGEFORMAT </w:instrText>
+        <w:instrText xml:space="preserve"> REF _Ref186215906 \h  \* MERGEFORMAT </w:instrText>
       </w:r>
       <w:r>
         <w:fldChar w:fldCharType="separate"/>
@@ -7468,7 +7464,13 @@
         <w:t xml:space="preserve">Gambar </w:t>
       </w:r>
       <w:r>
-        <w:t>2.3</w:t>
+        <w:t>2</w:t>
+      </w:r>
+      <w:r>
+        <w:t>.</w:t>
+      </w:r>
+      <w:r>
+        <w:t>3</w:t>
       </w:r>
       <w:r>
         <w:fldChar w:fldCharType="end"/>
@@ -7616,7 +7618,7 @@
           <w:bCs w:val="0"/>
         </w:rPr>
       </w:pPr>
-      <w:bookmarkStart w:id="36" w:name="_Toc186219246"/>
+      <w:bookmarkStart w:id="38" w:name="_Toc186219246"/>
       <w:r>
         <w:rPr>
           <w:b w:val="0"/>
@@ -7738,7 +7740,7 @@
         </w:rPr>
         <w:t>.</w:t>
       </w:r>
-      <w:bookmarkEnd w:id="36"/>
+      <w:bookmarkEnd w:id="38"/>
     </w:p>
     <w:p>
       <w:pPr>
@@ -7774,10 +7776,7 @@
         <w:fldChar w:fldCharType="begin"/>
       </w:r>
       <w:r>
-        <w:instrText xml:space="preserve"> REF _Ref186218629 \h </w:instrText>
-      </w:r>
-      <w:r>
-        <w:instrText xml:space="preserve"> \* MERGEFORMAT </w:instrText>
+        <w:instrText xml:space="preserve"> REF _Ref186218629 \h  \* MERGEFORMAT </w:instrText>
       </w:r>
       <w:r>
         <w:fldChar w:fldCharType="separate"/>
@@ -7878,14 +7877,15 @@
     <w:p>
       <w:pPr>
         <w:pStyle w:val="Caption"/>
+        <w:spacing w:after="0"/>
         <w:jc w:val="center"/>
         <w:rPr>
           <w:b w:val="0"/>
           <w:bCs w:val="0"/>
         </w:rPr>
       </w:pPr>
-      <w:bookmarkStart w:id="37" w:name="_Ref186218629"/>
-      <w:bookmarkStart w:id="38" w:name="_Toc186219247"/>
+      <w:bookmarkStart w:id="39" w:name="_Ref186218629"/>
+      <w:bookmarkStart w:id="40" w:name="_Toc186219247"/>
       <w:r>
         <w:rPr>
           <w:b w:val="0"/>
@@ -7970,7 +7970,7 @@
         </w:rPr>
         <w:fldChar w:fldCharType="end"/>
       </w:r>
-      <w:bookmarkEnd w:id="37"/>
+      <w:bookmarkEnd w:id="39"/>
       <w:r>
         <w:rPr>
           <w:b w:val="0"/>
@@ -7992,16 +7992,9 @@
           <w:b w:val="0"/>
           <w:bCs w:val="0"/>
         </w:rPr>
-        <w:t xml:space="preserve"> ke dalam sebuah paragraf</w:t>
-      </w:r>
-      <w:r>
-        <w:rPr>
-          <w:b w:val="0"/>
-          <w:bCs w:val="0"/>
-        </w:rPr>
-        <w:t>.</w:t>
-      </w:r>
-      <w:bookmarkEnd w:id="38"/>
+        <w:t xml:space="preserve"> ke dalam sebuah paragraf.</w:t>
+      </w:r>
+      <w:bookmarkEnd w:id="40"/>
     </w:p>
     <w:p>
       <w:pPr>
@@ -8021,26 +8014,909 @@
           <w:iCs/>
         </w:rPr>
       </w:pPr>
-      <w:bookmarkStart w:id="39" w:name="_Toc186219229"/>
+      <w:bookmarkStart w:id="41" w:name="_Toc186285774"/>
+      <w:r>
+        <w:t>Teknik Evaluasi Performa</w:t>
+      </w:r>
+      <w:bookmarkEnd w:id="41"/>
+    </w:p>
+    <w:p>
+      <w:pPr>
+        <w:pStyle w:val="NormalWeb"/>
+        <w:spacing w:before="0" w:beforeAutospacing="0" w:after="0" w:afterAutospacing="0" w:line="276" w:lineRule="auto"/>
+        <w:ind w:firstLine="709"/>
+        <w:jc w:val="both"/>
+        <w:rPr>
+          <w:noProof/>
+          <w:color w:val="000000"/>
+        </w:rPr>
+      </w:pPr>
+      <w:r>
+        <w:rPr>
+          <w:noProof/>
+          <w:color w:val="000000"/>
+        </w:rPr>
+        <w:t xml:space="preserve">Beberapa metrik </w:t>
+      </w:r>
+      <w:r>
+        <w:rPr>
+          <w:noProof/>
+          <w:color w:val="000000"/>
+        </w:rPr>
+        <w:t xml:space="preserve">yang biasanya </w:t>
+      </w:r>
+      <w:r>
+        <w:rPr>
+          <w:noProof/>
+          <w:color w:val="000000"/>
+        </w:rPr>
+        <w:t xml:space="preserve">digunakan dalam mengevaluasi hasil penelitian, diantaranya; F1 </w:t>
+      </w:r>
       <w:r>
         <w:rPr>
           <w:i/>
           <w:iCs/>
-        </w:rPr>
-        <w:t>Deep Learning</w:t>
-      </w:r>
-      <w:bookmarkEnd w:id="39"/>
-    </w:p>
-    <w:p>
-      <w:pPr>
-        <w:ind w:firstLine="709"/>
+          <w:noProof/>
+          <w:color w:val="000000"/>
+        </w:rPr>
+        <w:t xml:space="preserve">score, precision, recall, </w:t>
+      </w:r>
+      <w:r>
+        <w:rPr>
+          <w:noProof/>
+          <w:color w:val="000000"/>
+        </w:rPr>
+        <w:t xml:space="preserve">dan </w:t>
+      </w:r>
+      <w:r>
+        <w:rPr>
+          <w:i/>
+          <w:iCs/>
+          <w:noProof/>
+          <w:color w:val="000000"/>
+        </w:rPr>
+        <w:t>accuracy.</w:t>
+      </w:r>
+      <w:r>
+        <w:rPr>
+          <w:noProof/>
+          <w:color w:val="000000"/>
+        </w:rPr>
+        <w:t xml:space="preserve"> Untuk rumus dari kalkulasi keempat metrik evaluasi tersebut memerlukan beberapa variabel seperti banyaknya kelas yang digunakan, </w:t>
+      </w:r>
+      <w:r>
+        <w:rPr>
+          <w:i/>
+          <w:iCs/>
+          <w:noProof/>
+          <w:color w:val="000000"/>
+        </w:rPr>
+        <w:t xml:space="preserve">True Positive, False Positive, True Negative, </w:t>
+      </w:r>
+      <w:r>
+        <w:rPr>
+          <w:noProof/>
+          <w:color w:val="000000"/>
+        </w:rPr>
+        <w:t xml:space="preserve">dan </w:t>
+      </w:r>
+      <w:r>
+        <w:rPr>
+          <w:i/>
+          <w:iCs/>
+          <w:noProof/>
+          <w:color w:val="000000"/>
+        </w:rPr>
+        <w:t xml:space="preserve">False Negative. </w:t>
+      </w:r>
+      <w:r>
+        <w:rPr>
+          <w:noProof/>
+          <w:color w:val="000000"/>
+        </w:rPr>
+        <w:t xml:space="preserve">Persamaan </w:t>
+      </w:r>
+      <w:r>
+        <w:rPr>
+          <w:noProof/>
+          <w:color w:val="000000"/>
+        </w:rPr>
+        <w:t>2</w:t>
+      </w:r>
+      <w:r>
+        <w:rPr>
+          <w:noProof/>
+          <w:color w:val="000000"/>
+        </w:rPr>
+        <w:t xml:space="preserve">.1, </w:t>
+      </w:r>
+      <w:r>
+        <w:rPr>
+          <w:noProof/>
+          <w:color w:val="000000"/>
+        </w:rPr>
+        <w:t>2</w:t>
+      </w:r>
+      <w:r>
+        <w:rPr>
+          <w:noProof/>
+          <w:color w:val="000000"/>
+        </w:rPr>
+        <w:t xml:space="preserve">.2, </w:t>
+      </w:r>
+      <w:r>
+        <w:rPr>
+          <w:noProof/>
+          <w:color w:val="000000"/>
+        </w:rPr>
+        <w:t>2</w:t>
+      </w:r>
+      <w:r>
+        <w:rPr>
+          <w:noProof/>
+          <w:color w:val="000000"/>
+        </w:rPr>
+        <w:t xml:space="preserve">.3, dan </w:t>
+      </w:r>
+      <w:r>
+        <w:rPr>
+          <w:noProof/>
+          <w:color w:val="000000"/>
+        </w:rPr>
+        <w:t>2</w:t>
+      </w:r>
+      <w:r>
+        <w:rPr>
+          <w:noProof/>
+          <w:color w:val="000000"/>
+        </w:rPr>
+        <w:t>.4 menunjukkan rumus untuk melakukan kalkulasi untuk keempat evaluasi tersebut.</w:t>
+      </w:r>
+      <w:r>
+        <w:rPr>
+          <w:noProof/>
+          <w:color w:val="000000"/>
+        </w:rPr>
+        <w:t xml:space="preserve"> Tutorial cara untuk menuliskan persamaan di Microsoft Word bisa dilihat di </w:t>
+      </w:r>
+      <w:hyperlink r:id="rId16" w:history="1">
+        <w:r>
+          <w:rPr>
+            <w:rStyle w:val="Hyperlink"/>
+            <w:noProof/>
+          </w:rPr>
+          <w:t>video Y</w:t>
+        </w:r>
+        <w:r>
+          <w:rPr>
+            <w:rStyle w:val="Hyperlink"/>
+            <w:noProof/>
+          </w:rPr>
+          <w:t>o</w:t>
+        </w:r>
+        <w:r>
+          <w:rPr>
+            <w:rStyle w:val="Hyperlink"/>
+            <w:noProof/>
+          </w:rPr>
+          <w:t>uTube berikut</w:t>
+        </w:r>
+      </w:hyperlink>
+      <w:r>
+        <w:rPr>
+          <w:noProof/>
+          <w:color w:val="000000"/>
+        </w:rPr>
+        <w:t>.</w:t>
+      </w:r>
+    </w:p>
+    <w:p>
+      <w:pPr>
+        <w:pStyle w:val="NormalWeb"/>
+        <w:spacing w:before="0" w:beforeAutospacing="0" w:after="0" w:afterAutospacing="0" w:line="276" w:lineRule="auto"/>
         <w:jc w:val="both"/>
-      </w:pPr>
-      <w:r>
-        <w:t>Lorem ipsum dolor sit amet, consectetur adipiscing elit. Morbi lacinia tellus eros, sit amet pharetra elit luctus eu. Proin in orci quis tortor dictum aliquet. Suspendisse potenti. Cras consectetur eros malesuada sagittis placerat. In sed pellentesque lacus. Proin malesuada lacus et leo eleifend, eget imperdiet arcu feugiat. Cras accumsan sodales ultrices. Integer pellentesque vel vulputate erat consectetur, sed congue nunc posuere. Proin congue orci dolor, vel semper tellus lobortis et. Suspendisse ultrices neque at pellentesque commodo. Proin eu ipsum sodales, facilisis libero et, consectetur ex.</w:t>
-      </w:r>
-    </w:p>
-    <w:p/>
+        <w:rPr>
+          <w:noProof/>
+          <w:color w:val="000000"/>
+        </w:rPr>
+      </w:pPr>
+    </w:p>
+    <w:p>
+      <w:pPr>
+        <w:pStyle w:val="Caption"/>
+        <w:tabs>
+          <w:tab w:val="center" w:pos="3686"/>
+          <w:tab w:val="right" w:pos="7938"/>
+        </w:tabs>
+        <w:spacing w:line="276" w:lineRule="auto"/>
+        <w:jc w:val="center"/>
+        <w:rPr>
+          <w:b w:val="0"/>
+          <w:bCs w:val="0"/>
+          <w:color w:val="000000"/>
+        </w:rPr>
+      </w:pPr>
+      <w:r>
+        <w:rPr>
+          <w:color w:val="000000"/>
+        </w:rPr>
+        <w:tab/>
+      </w:r>
+      <m:oMath>
+        <m:r>
+          <w:rPr>
+            <w:rFonts w:ascii="Cambria Math" w:hAnsi="Cambria Math"/>
+            <w:color w:val="000000"/>
+          </w:rPr>
+          <m:t>precision=</m:t>
+        </m:r>
+        <m:f>
+          <m:fPr>
+            <m:ctrlPr>
+              <w:rPr>
+                <w:rFonts w:ascii="Cambria Math" w:hAnsi="Cambria Math"/>
+                <w:b w:val="0"/>
+                <w:bCs w:val="0"/>
+                <w:i/>
+                <w:color w:val="000000"/>
+                <w:sz w:val="24"/>
+                <w:szCs w:val="24"/>
+              </w:rPr>
+            </m:ctrlPr>
+          </m:fPr>
+          <m:num>
+            <m:r>
+              <w:rPr>
+                <w:rFonts w:ascii="Cambria Math" w:hAnsi="Cambria Math"/>
+                <w:color w:val="000000"/>
+              </w:rPr>
+              <m:t>TP</m:t>
+            </m:r>
+          </m:num>
+          <m:den>
+            <m:r>
+              <w:rPr>
+                <w:rFonts w:ascii="Cambria Math" w:hAnsi="Cambria Math"/>
+                <w:color w:val="000000"/>
+              </w:rPr>
+              <m:t>TP+FP</m:t>
+            </m:r>
+          </m:den>
+        </m:f>
+      </m:oMath>
+      <w:r>
+        <w:rPr>
+          <w:b w:val="0"/>
+          <w:bCs w:val="0"/>
+          <w:color w:val="000000"/>
+        </w:rPr>
+        <w:tab/>
+        <w:t>(</w:t>
+      </w:r>
+      <w:r>
+        <w:rPr>
+          <w:b w:val="0"/>
+          <w:bCs w:val="0"/>
+          <w:color w:val="000000"/>
+        </w:rPr>
+        <w:fldChar w:fldCharType="begin"/>
+      </w:r>
+      <w:r>
+        <w:rPr>
+          <w:b w:val="0"/>
+          <w:bCs w:val="0"/>
+          <w:color w:val="000000"/>
+        </w:rPr>
+        <w:instrText xml:space="preserve"> STYLEREF 1 \s </w:instrText>
+      </w:r>
+      <w:r>
+        <w:rPr>
+          <w:b w:val="0"/>
+          <w:bCs w:val="0"/>
+          <w:color w:val="000000"/>
+        </w:rPr>
+        <w:fldChar w:fldCharType="separate"/>
+      </w:r>
+      <w:r>
+        <w:rPr>
+          <w:b w:val="0"/>
+          <w:bCs w:val="0"/>
+          <w:color w:val="000000"/>
+        </w:rPr>
+        <w:t>2</w:t>
+      </w:r>
+      <w:r>
+        <w:rPr>
+          <w:b w:val="0"/>
+          <w:bCs w:val="0"/>
+          <w:color w:val="000000"/>
+        </w:rPr>
+        <w:fldChar w:fldCharType="end"/>
+      </w:r>
+      <w:r>
+        <w:rPr>
+          <w:b w:val="0"/>
+          <w:bCs w:val="0"/>
+          <w:color w:val="000000"/>
+        </w:rPr>
+        <w:t>.</w:t>
+      </w:r>
+      <w:r>
+        <w:rPr>
+          <w:b w:val="0"/>
+          <w:bCs w:val="0"/>
+          <w:color w:val="000000"/>
+        </w:rPr>
+        <w:fldChar w:fldCharType="begin"/>
+      </w:r>
+      <w:r>
+        <w:rPr>
+          <w:b w:val="0"/>
+          <w:bCs w:val="0"/>
+          <w:color w:val="000000"/>
+        </w:rPr>
+        <w:instrText xml:space="preserve"> SEQ Persamaan \* ARABIC \s 1 </w:instrText>
+      </w:r>
+      <w:r>
+        <w:rPr>
+          <w:b w:val="0"/>
+          <w:bCs w:val="0"/>
+          <w:color w:val="000000"/>
+        </w:rPr>
+        <w:fldChar w:fldCharType="separate"/>
+      </w:r>
+      <w:r>
+        <w:rPr>
+          <w:b w:val="0"/>
+          <w:bCs w:val="0"/>
+          <w:color w:val="000000"/>
+        </w:rPr>
+        <w:t>1</w:t>
+      </w:r>
+      <w:r>
+        <w:rPr>
+          <w:b w:val="0"/>
+          <w:bCs w:val="0"/>
+          <w:color w:val="000000"/>
+        </w:rPr>
+        <w:fldChar w:fldCharType="end"/>
+      </w:r>
+      <w:r>
+        <w:rPr>
+          <w:b w:val="0"/>
+          <w:bCs w:val="0"/>
+          <w:color w:val="000000"/>
+        </w:rPr>
+        <w:t>)</w:t>
+      </w:r>
+    </w:p>
+    <w:p>
+      <w:pPr>
+        <w:pStyle w:val="Caption"/>
+        <w:tabs>
+          <w:tab w:val="center" w:pos="3686"/>
+          <w:tab w:val="right" w:pos="7938"/>
+        </w:tabs>
+        <w:spacing w:line="276" w:lineRule="auto"/>
+        <w:jc w:val="center"/>
+        <w:rPr>
+          <w:b w:val="0"/>
+          <w:bCs w:val="0"/>
+          <w:color w:val="000000"/>
+        </w:rPr>
+      </w:pPr>
+      <w:r>
+        <w:rPr>
+          <w:b w:val="0"/>
+          <w:bCs w:val="0"/>
+          <w:color w:val="000000"/>
+        </w:rPr>
+        <w:tab/>
+      </w:r>
+      <m:oMath>
+        <m:r>
+          <w:rPr>
+            <w:rFonts w:ascii="Cambria Math" w:hAnsi="Cambria Math"/>
+            <w:color w:val="000000"/>
+          </w:rPr>
+          <m:t>recall=</m:t>
+        </m:r>
+        <m:f>
+          <m:fPr>
+            <m:ctrlPr>
+              <w:rPr>
+                <w:rFonts w:ascii="Cambria Math" w:hAnsi="Cambria Math"/>
+                <w:b w:val="0"/>
+                <w:bCs w:val="0"/>
+                <w:i/>
+                <w:color w:val="000000"/>
+                <w:sz w:val="24"/>
+                <w:szCs w:val="24"/>
+              </w:rPr>
+            </m:ctrlPr>
+          </m:fPr>
+          <m:num>
+            <m:r>
+              <w:rPr>
+                <w:rFonts w:ascii="Cambria Math" w:hAnsi="Cambria Math"/>
+                <w:color w:val="000000"/>
+              </w:rPr>
+              <m:t>TP</m:t>
+            </m:r>
+          </m:num>
+          <m:den>
+            <m:r>
+              <w:rPr>
+                <w:rFonts w:ascii="Cambria Math" w:hAnsi="Cambria Math"/>
+                <w:color w:val="000000"/>
+              </w:rPr>
+              <m:t>TP+FN</m:t>
+            </m:r>
+          </m:den>
+        </m:f>
+      </m:oMath>
+      <w:r>
+        <w:rPr>
+          <w:b w:val="0"/>
+          <w:bCs w:val="0"/>
+          <w:color w:val="000000"/>
+        </w:rPr>
+        <w:tab/>
+        <w:t>(</w:t>
+      </w:r>
+      <w:r>
+        <w:rPr>
+          <w:b w:val="0"/>
+          <w:bCs w:val="0"/>
+          <w:color w:val="000000"/>
+        </w:rPr>
+        <w:fldChar w:fldCharType="begin"/>
+      </w:r>
+      <w:r>
+        <w:rPr>
+          <w:b w:val="0"/>
+          <w:bCs w:val="0"/>
+          <w:color w:val="000000"/>
+        </w:rPr>
+        <w:instrText xml:space="preserve"> STYLEREF 1 \s </w:instrText>
+      </w:r>
+      <w:r>
+        <w:rPr>
+          <w:b w:val="0"/>
+          <w:bCs w:val="0"/>
+          <w:color w:val="000000"/>
+        </w:rPr>
+        <w:fldChar w:fldCharType="separate"/>
+      </w:r>
+      <w:r>
+        <w:rPr>
+          <w:b w:val="0"/>
+          <w:bCs w:val="0"/>
+          <w:color w:val="000000"/>
+        </w:rPr>
+        <w:t>2</w:t>
+      </w:r>
+      <w:r>
+        <w:rPr>
+          <w:b w:val="0"/>
+          <w:bCs w:val="0"/>
+          <w:color w:val="000000"/>
+        </w:rPr>
+        <w:fldChar w:fldCharType="end"/>
+      </w:r>
+      <w:r>
+        <w:rPr>
+          <w:b w:val="0"/>
+          <w:bCs w:val="0"/>
+          <w:color w:val="000000"/>
+        </w:rPr>
+        <w:t>.</w:t>
+      </w:r>
+      <w:r>
+        <w:rPr>
+          <w:b w:val="0"/>
+          <w:bCs w:val="0"/>
+          <w:color w:val="000000"/>
+        </w:rPr>
+        <w:fldChar w:fldCharType="begin"/>
+      </w:r>
+      <w:r>
+        <w:rPr>
+          <w:b w:val="0"/>
+          <w:bCs w:val="0"/>
+          <w:color w:val="000000"/>
+        </w:rPr>
+        <w:instrText xml:space="preserve"> SEQ Persamaan \* ARABIC \s 1 </w:instrText>
+      </w:r>
+      <w:r>
+        <w:rPr>
+          <w:b w:val="0"/>
+          <w:bCs w:val="0"/>
+          <w:color w:val="000000"/>
+        </w:rPr>
+        <w:fldChar w:fldCharType="separate"/>
+      </w:r>
+      <w:r>
+        <w:rPr>
+          <w:b w:val="0"/>
+          <w:bCs w:val="0"/>
+          <w:color w:val="000000"/>
+        </w:rPr>
+        <w:t>2</w:t>
+      </w:r>
+      <w:r>
+        <w:rPr>
+          <w:b w:val="0"/>
+          <w:bCs w:val="0"/>
+          <w:color w:val="000000"/>
+        </w:rPr>
+        <w:fldChar w:fldCharType="end"/>
+      </w:r>
+      <w:r>
+        <w:rPr>
+          <w:b w:val="0"/>
+          <w:bCs w:val="0"/>
+          <w:color w:val="000000"/>
+        </w:rPr>
+        <w:t>)</w:t>
+      </w:r>
+    </w:p>
+    <w:p>
+      <w:pPr>
+        <w:pStyle w:val="Caption"/>
+        <w:tabs>
+          <w:tab w:val="center" w:pos="3686"/>
+          <w:tab w:val="right" w:pos="7938"/>
+        </w:tabs>
+        <w:spacing w:line="276" w:lineRule="auto"/>
+        <w:jc w:val="center"/>
+        <w:rPr>
+          <w:b w:val="0"/>
+          <w:bCs w:val="0"/>
+          <w:color w:val="000000"/>
+        </w:rPr>
+      </w:pPr>
+      <w:r>
+        <w:rPr>
+          <w:b w:val="0"/>
+          <w:bCs w:val="0"/>
+          <w:color w:val="000000"/>
+        </w:rPr>
+        <w:tab/>
+      </w:r>
+      <m:oMath>
+        <m:r>
+          <w:rPr>
+            <w:rFonts w:ascii="Cambria Math" w:hAnsi="Cambria Math"/>
+            <w:color w:val="000000"/>
+          </w:rPr>
+          <m:t>F1 score=</m:t>
+        </m:r>
+        <m:f>
+          <m:fPr>
+            <m:ctrlPr>
+              <w:rPr>
+                <w:rFonts w:ascii="Cambria Math" w:hAnsi="Cambria Math"/>
+                <w:b w:val="0"/>
+                <w:bCs w:val="0"/>
+                <w:i/>
+                <w:color w:val="000000"/>
+                <w:sz w:val="24"/>
+                <w:szCs w:val="24"/>
+              </w:rPr>
+            </m:ctrlPr>
+          </m:fPr>
+          <m:num>
+            <m:r>
+              <w:rPr>
+                <w:rFonts w:ascii="Cambria Math" w:hAnsi="Cambria Math"/>
+                <w:color w:val="000000"/>
+              </w:rPr>
+              <m:t>2×precision×recall</m:t>
+            </m:r>
+          </m:num>
+          <m:den>
+            <m:r>
+              <w:rPr>
+                <w:rFonts w:ascii="Cambria Math" w:hAnsi="Cambria Math"/>
+                <w:color w:val="000000"/>
+              </w:rPr>
+              <m:t>precision+recall</m:t>
+            </m:r>
+          </m:den>
+        </m:f>
+      </m:oMath>
+      <w:r>
+        <w:rPr>
+          <w:b w:val="0"/>
+          <w:bCs w:val="0"/>
+          <w:color w:val="000000"/>
+        </w:rPr>
+        <w:tab/>
+        <w:t>(</w:t>
+      </w:r>
+      <w:r>
+        <w:rPr>
+          <w:b w:val="0"/>
+          <w:bCs w:val="0"/>
+          <w:color w:val="000000"/>
+        </w:rPr>
+        <w:fldChar w:fldCharType="begin"/>
+      </w:r>
+      <w:r>
+        <w:rPr>
+          <w:b w:val="0"/>
+          <w:bCs w:val="0"/>
+          <w:color w:val="000000"/>
+        </w:rPr>
+        <w:instrText xml:space="preserve"> STYLEREF 1 \s </w:instrText>
+      </w:r>
+      <w:r>
+        <w:rPr>
+          <w:b w:val="0"/>
+          <w:bCs w:val="0"/>
+          <w:color w:val="000000"/>
+        </w:rPr>
+        <w:fldChar w:fldCharType="separate"/>
+      </w:r>
+      <w:r>
+        <w:rPr>
+          <w:b w:val="0"/>
+          <w:bCs w:val="0"/>
+          <w:color w:val="000000"/>
+        </w:rPr>
+        <w:t>2</w:t>
+      </w:r>
+      <w:r>
+        <w:rPr>
+          <w:b w:val="0"/>
+          <w:bCs w:val="0"/>
+          <w:color w:val="000000"/>
+        </w:rPr>
+        <w:fldChar w:fldCharType="end"/>
+      </w:r>
+      <w:r>
+        <w:rPr>
+          <w:b w:val="0"/>
+          <w:bCs w:val="0"/>
+          <w:color w:val="000000"/>
+        </w:rPr>
+        <w:t>.</w:t>
+      </w:r>
+      <w:r>
+        <w:rPr>
+          <w:b w:val="0"/>
+          <w:bCs w:val="0"/>
+          <w:color w:val="000000"/>
+        </w:rPr>
+        <w:fldChar w:fldCharType="begin"/>
+      </w:r>
+      <w:r>
+        <w:rPr>
+          <w:b w:val="0"/>
+          <w:bCs w:val="0"/>
+          <w:color w:val="000000"/>
+        </w:rPr>
+        <w:instrText xml:space="preserve"> SEQ Persamaan \* ARABIC \s 1 </w:instrText>
+      </w:r>
+      <w:r>
+        <w:rPr>
+          <w:b w:val="0"/>
+          <w:bCs w:val="0"/>
+          <w:color w:val="000000"/>
+        </w:rPr>
+        <w:fldChar w:fldCharType="separate"/>
+      </w:r>
+      <w:r>
+        <w:rPr>
+          <w:b w:val="0"/>
+          <w:bCs w:val="0"/>
+          <w:color w:val="000000"/>
+        </w:rPr>
+        <w:t>3</w:t>
+      </w:r>
+      <w:r>
+        <w:rPr>
+          <w:b w:val="0"/>
+          <w:bCs w:val="0"/>
+          <w:color w:val="000000"/>
+        </w:rPr>
+        <w:fldChar w:fldCharType="end"/>
+      </w:r>
+      <w:r>
+        <w:rPr>
+          <w:b w:val="0"/>
+          <w:bCs w:val="0"/>
+          <w:color w:val="000000"/>
+        </w:rPr>
+        <w:t>)</w:t>
+      </w:r>
+    </w:p>
+    <w:p>
+      <w:pPr>
+        <w:pStyle w:val="Caption"/>
+        <w:tabs>
+          <w:tab w:val="center" w:pos="3686"/>
+          <w:tab w:val="right" w:pos="7938"/>
+        </w:tabs>
+        <w:spacing w:line="276" w:lineRule="auto"/>
+        <w:jc w:val="center"/>
+        <w:rPr>
+          <w:b w:val="0"/>
+          <w:bCs w:val="0"/>
+          <w:color w:val="000000"/>
+        </w:rPr>
+      </w:pPr>
+      <w:r>
+        <w:rPr>
+          <w:b w:val="0"/>
+          <w:bCs w:val="0"/>
+          <w:color w:val="000000"/>
+        </w:rPr>
+        <w:tab/>
+      </w:r>
+      <m:oMath>
+        <m:r>
+          <w:rPr>
+            <w:rFonts w:ascii="Cambria Math" w:hAnsi="Cambria Math"/>
+            <w:color w:val="000000"/>
+          </w:rPr>
+          <m:t>accuracy=</m:t>
+        </m:r>
+        <m:f>
+          <m:fPr>
+            <m:ctrlPr>
+              <w:rPr>
+                <w:rFonts w:ascii="Cambria Math" w:hAnsi="Cambria Math"/>
+                <w:b w:val="0"/>
+                <w:bCs w:val="0"/>
+                <w:i/>
+                <w:color w:val="000000"/>
+                <w:sz w:val="24"/>
+                <w:szCs w:val="24"/>
+              </w:rPr>
+            </m:ctrlPr>
+          </m:fPr>
+          <m:num>
+            <m:r>
+              <w:rPr>
+                <w:rFonts w:ascii="Cambria Math" w:hAnsi="Cambria Math"/>
+                <w:color w:val="000000"/>
+              </w:rPr>
+              <m:t>TP+TN</m:t>
+            </m:r>
+          </m:num>
+          <m:den>
+            <m:r>
+              <w:rPr>
+                <w:rFonts w:ascii="Cambria Math" w:hAnsi="Cambria Math"/>
+                <w:color w:val="000000"/>
+              </w:rPr>
+              <m:t>TP+FN+TN+FP</m:t>
+            </m:r>
+          </m:den>
+        </m:f>
+      </m:oMath>
+      <w:r>
+        <w:rPr>
+          <w:b w:val="0"/>
+          <w:bCs w:val="0"/>
+          <w:color w:val="000000"/>
+          <w:sz w:val="24"/>
+          <w:szCs w:val="24"/>
+        </w:rPr>
+        <w:tab/>
+      </w:r>
+      <w:r>
+        <w:rPr>
+          <w:b w:val="0"/>
+          <w:bCs w:val="0"/>
+          <w:color w:val="000000"/>
+        </w:rPr>
+        <w:t xml:space="preserve"> (</w:t>
+      </w:r>
+      <w:r>
+        <w:rPr>
+          <w:b w:val="0"/>
+          <w:bCs w:val="0"/>
+          <w:color w:val="000000"/>
+        </w:rPr>
+        <w:fldChar w:fldCharType="begin"/>
+      </w:r>
+      <w:r>
+        <w:rPr>
+          <w:b w:val="0"/>
+          <w:bCs w:val="0"/>
+          <w:color w:val="000000"/>
+        </w:rPr>
+        <w:instrText xml:space="preserve"> STYLEREF 1 \s </w:instrText>
+      </w:r>
+      <w:r>
+        <w:rPr>
+          <w:b w:val="0"/>
+          <w:bCs w:val="0"/>
+          <w:color w:val="000000"/>
+        </w:rPr>
+        <w:fldChar w:fldCharType="separate"/>
+      </w:r>
+      <w:r>
+        <w:rPr>
+          <w:b w:val="0"/>
+          <w:bCs w:val="0"/>
+          <w:color w:val="000000"/>
+        </w:rPr>
+        <w:t>2</w:t>
+      </w:r>
+      <w:r>
+        <w:rPr>
+          <w:b w:val="0"/>
+          <w:bCs w:val="0"/>
+          <w:color w:val="000000"/>
+        </w:rPr>
+        <w:fldChar w:fldCharType="end"/>
+      </w:r>
+      <w:r>
+        <w:rPr>
+          <w:b w:val="0"/>
+          <w:bCs w:val="0"/>
+          <w:color w:val="000000"/>
+        </w:rPr>
+        <w:t>.</w:t>
+      </w:r>
+      <w:r>
+        <w:rPr>
+          <w:b w:val="0"/>
+          <w:bCs w:val="0"/>
+          <w:color w:val="000000"/>
+        </w:rPr>
+        <w:fldChar w:fldCharType="begin"/>
+      </w:r>
+      <w:r>
+        <w:rPr>
+          <w:b w:val="0"/>
+          <w:bCs w:val="0"/>
+          <w:color w:val="000000"/>
+        </w:rPr>
+        <w:instrText xml:space="preserve"> SEQ Persamaan \* ARABIC \s 1 </w:instrText>
+      </w:r>
+      <w:r>
+        <w:rPr>
+          <w:b w:val="0"/>
+          <w:bCs w:val="0"/>
+          <w:color w:val="000000"/>
+        </w:rPr>
+        <w:fldChar w:fldCharType="separate"/>
+      </w:r>
+      <w:r>
+        <w:rPr>
+          <w:b w:val="0"/>
+          <w:bCs w:val="0"/>
+          <w:color w:val="000000"/>
+        </w:rPr>
+        <w:t>4</w:t>
+      </w:r>
+      <w:r>
+        <w:rPr>
+          <w:b w:val="0"/>
+          <w:bCs w:val="0"/>
+          <w:color w:val="000000"/>
+        </w:rPr>
+        <w:fldChar w:fldCharType="end"/>
+      </w:r>
+      <w:r>
+        <w:rPr>
+          <w:b w:val="0"/>
+          <w:bCs w:val="0"/>
+          <w:color w:val="000000"/>
+        </w:rPr>
+        <w:t>)</w:t>
+      </w:r>
+    </w:p>
+    <w:p>
+      <w:pPr>
+        <w:jc w:val="both"/>
+      </w:pPr>
+    </w:p>
     <w:p>
       <w:pPr>
         <w:pStyle w:val="Heading3"/>
@@ -8054,11 +8930,15 @@
           <w:iCs/>
         </w:rPr>
       </w:pPr>
-      <w:bookmarkStart w:id="40" w:name="_Toc186219230"/>
-      <w:r>
-        <w:t>Analisis Deskriptif Variabel</w:t>
-      </w:r>
-      <w:bookmarkEnd w:id="40"/>
+      <w:bookmarkStart w:id="42" w:name="_Toc186285775"/>
+      <w:r>
+        <w:rPr>
+          <w:i/>
+          <w:iCs/>
+        </w:rPr>
+        <w:t>Deep Learning</w:t>
+      </w:r>
+      <w:bookmarkEnd w:id="42"/>
     </w:p>
     <w:p>
       <w:pPr>
@@ -8066,24 +8946,14 @@
         <w:jc w:val="both"/>
       </w:pPr>
       <w:r>
-        <w:t>Lorem ipsum dolor sit amet, consectetur adipiscing elit. Morbi lacinia tellus eros, sit amet pharetra elit luctus eu. Proin in orci quis tortor dictum aliquet. Suspendisse potenti. Cras consectetur eros malesuada sagittis placerat. In sed pellentesque lacus. Proin malesuada lacus et leo eleifend, eget imperdiet arcu feugiat. Cras accumsan sodales ultrices. Integer pellentesque vel vulputate erat consectetur, sed congue nunc posuere. Proin congue orci dolor, vel semper tellus lobortis et. Suspendisse ultrices neque at pellentesque commodo. Proin eu ipsum sodales, facilisis libero et, consectetur ex.</w:t>
-      </w:r>
-    </w:p>
-    <w:p>
-      <w:pPr>
-        <w:jc w:val="both"/>
-      </w:pPr>
-    </w:p>
-    <w:p>
-      <w:pPr>
-        <w:jc w:val="both"/>
-      </w:pPr>
-    </w:p>
-    <w:p>
-      <w:pPr>
-        <w:jc w:val="both"/>
-      </w:pPr>
-    </w:p>
+        <w:t xml:space="preserve">Lorem ipsum dolor sit amet, consectetur adipiscing elit. Morbi lacinia tellus eros, sit amet pharetra elit luctus eu. Proin in orci quis tortor dictum aliquet. Suspendisse potenti. Cras consectetur eros malesuada sagittis placerat. In sed </w:t>
+      </w:r>
+      <w:r>
+        <w:lastRenderedPageBreak/>
+        <w:t>pellentesque lacus. Proin malesuada lacus et leo eleifend, eget imperdiet arcu feugiat. Cras accumsan sodales ultrices. Integer pellentesque vel vulputate erat consectetur, sed congue nunc posuere. Proin congue orci dolor, vel semper tellus lobortis et. Suspendisse ultrices neque at pellentesque commodo. Proin eu ipsum sodales, facilisis libero et, consectetur ex.</w:t>
+      </w:r>
+    </w:p>
+    <w:p/>
     <w:p>
       <w:pPr>
         <w:pStyle w:val="Heading2"/>
@@ -8093,11 +8963,11 @@
         </w:numPr>
         <w:ind w:left="709" w:hanging="709"/>
       </w:pPr>
-      <w:bookmarkStart w:id="41" w:name="_Toc186219231"/>
+      <w:bookmarkStart w:id="43" w:name="_Toc186285776"/>
       <w:r>
         <w:t>Kerangka Berpikir (bila ada)</w:t>
       </w:r>
-      <w:bookmarkEnd w:id="41"/>
+      <w:bookmarkEnd w:id="43"/>
     </w:p>
     <w:p>
       <w:pPr>
@@ -8142,7 +9012,7 @@
                     </pic:cNvPicPr>
                   </pic:nvPicPr>
                   <pic:blipFill>
-                    <a:blip r:embed="rId16">
+                    <a:blip r:embed="rId17">
                       <a:extLst>
                         <a:ext uri="{28A0092B-C50C-407E-A947-70E740481C1C}">
                           <a14:useLocalDpi xmlns:a14="http://schemas.microsoft.com/office/drawing/2010/main" val="0"/>
@@ -8177,14 +9047,15 @@
     <w:p>
       <w:pPr>
         <w:pStyle w:val="Caption"/>
+        <w:spacing w:after="0"/>
         <w:jc w:val="center"/>
         <w:rPr>
           <w:b w:val="0"/>
           <w:bCs w:val="0"/>
         </w:rPr>
       </w:pPr>
-      <w:bookmarkStart w:id="42" w:name="_Ref186215906"/>
-      <w:bookmarkStart w:id="43" w:name="_Toc186219248"/>
+      <w:bookmarkStart w:id="44" w:name="_Ref186215906"/>
+      <w:bookmarkStart w:id="45" w:name="_Toc186219248"/>
       <w:r>
         <w:rPr>
           <w:b w:val="0"/>
@@ -8269,7 +9140,7 @@
         </w:rPr>
         <w:fldChar w:fldCharType="end"/>
       </w:r>
-      <w:bookmarkEnd w:id="42"/>
+      <w:bookmarkEnd w:id="44"/>
       <w:r>
         <w:rPr>
           <w:b w:val="0"/>
@@ -8277,7 +9148,7 @@
         </w:rPr>
         <w:t xml:space="preserve"> Raut muka mahasiswa semester akhir</w:t>
       </w:r>
-      <w:bookmarkEnd w:id="43"/>
+      <w:bookmarkEnd w:id="45"/>
     </w:p>
     <w:p/>
     <w:p>
@@ -8289,11 +9160,11 @@
         </w:numPr>
         <w:ind w:left="709" w:hanging="709"/>
       </w:pPr>
-      <w:bookmarkStart w:id="44" w:name="_Toc186219232"/>
+      <w:bookmarkStart w:id="46" w:name="_Toc186285777"/>
       <w:r>
         <w:t>Hipotesis Teoritis (bila ada)</w:t>
       </w:r>
-      <w:bookmarkEnd w:id="44"/>
+      <w:bookmarkEnd w:id="46"/>
     </w:p>
     <w:p>
       <w:pPr>
@@ -8334,11 +9205,11 @@
         <w:lastRenderedPageBreak/>
         <w:br/>
       </w:r>
-      <w:bookmarkStart w:id="45" w:name="_Toc186219233"/>
+      <w:bookmarkStart w:id="47" w:name="_Toc186285778"/>
       <w:r>
         <w:t>METODE PENELITIAN</w:t>
       </w:r>
-      <w:bookmarkEnd w:id="45"/>
+      <w:bookmarkEnd w:id="47"/>
     </w:p>
     <w:p/>
     <w:p>
@@ -8354,7 +9225,7 @@
           <w:color w:val="000000"/>
         </w:rPr>
       </w:pPr>
-      <w:bookmarkStart w:id="46" w:name="_Toc186219234"/>
+      <w:bookmarkStart w:id="48" w:name="_Toc186285779"/>
       <w:r>
         <w:rPr>
           <w:color w:val="000000"/>
@@ -8391,7 +9262,7 @@
         </w:rPr>
         <w:t>n</w:t>
       </w:r>
-      <w:bookmarkEnd w:id="46"/>
+      <w:bookmarkEnd w:id="48"/>
     </w:p>
     <w:p>
       <w:pPr>
@@ -8416,14 +9287,14 @@
           <w:color w:val="000000"/>
         </w:rPr>
       </w:pPr>
-      <w:bookmarkStart w:id="47" w:name="_Toc186219235"/>
+      <w:bookmarkStart w:id="49" w:name="_Toc186285780"/>
       <w:r>
         <w:rPr>
           <w:color w:val="000000"/>
         </w:rPr>
         <w:t>Lokasi dan Waktu Penelitian</w:t>
       </w:r>
-      <w:bookmarkEnd w:id="47"/>
+      <w:bookmarkEnd w:id="49"/>
     </w:p>
     <w:p>
       <w:pPr>
@@ -8448,7 +9319,7 @@
           <w:color w:val="000000"/>
         </w:rPr>
       </w:pPr>
-      <w:bookmarkStart w:id="48" w:name="_Toc186219236"/>
+      <w:bookmarkStart w:id="50" w:name="_Toc186285781"/>
       <w:r>
         <w:rPr>
           <w:color w:val="000000"/>
@@ -8461,7 +9332,7 @@
         </w:rPr>
         <w:t>Penelitian/Sampel dan Populasi</w:t>
       </w:r>
-      <w:bookmarkEnd w:id="48"/>
+      <w:bookmarkEnd w:id="50"/>
     </w:p>
     <w:p>
       <w:pPr>
@@ -8486,7 +9357,7 @@
           <w:color w:val="000000"/>
         </w:rPr>
       </w:pPr>
-      <w:bookmarkStart w:id="49" w:name="_Toc186219237"/>
+      <w:bookmarkStart w:id="51" w:name="_Toc186285782"/>
       <w:r>
         <w:rPr>
           <w:color w:val="000000"/>
@@ -8535,7 +9406,7 @@
         </w:rPr>
         <w:t>)</w:t>
       </w:r>
-      <w:bookmarkEnd w:id="49"/>
+      <w:bookmarkEnd w:id="51"/>
     </w:p>
     <w:p>
       <w:pPr>
@@ -8564,14 +9435,14 @@
           <w:color w:val="000000"/>
         </w:rPr>
       </w:pPr>
-      <w:bookmarkStart w:id="50" w:name="_Toc186219238"/>
+      <w:bookmarkStart w:id="52" w:name="_Toc186285783"/>
       <w:r>
         <w:rPr>
           <w:color w:val="000000"/>
         </w:rPr>
         <w:t>Hipotesis Statistik (bila ada)</w:t>
       </w:r>
-      <w:bookmarkEnd w:id="50"/>
+      <w:bookmarkEnd w:id="52"/>
     </w:p>
     <w:p>
       <w:pPr>
@@ -8596,7 +9467,7 @@
           <w:color w:val="000000"/>
         </w:rPr>
       </w:pPr>
-      <w:bookmarkStart w:id="51" w:name="_Toc186219239"/>
+      <w:bookmarkStart w:id="53" w:name="_Toc186285784"/>
       <w:r>
         <w:t>Data</w:t>
       </w:r>
@@ -8606,7 +9477,7 @@
         </w:rPr>
         <w:t xml:space="preserve"> dan Sumber Penelitian</w:t>
       </w:r>
-      <w:bookmarkEnd w:id="51"/>
+      <w:bookmarkEnd w:id="53"/>
     </w:p>
     <w:p>
       <w:pPr>
@@ -8631,7 +9502,7 @@
           <w:color w:val="000000"/>
         </w:rPr>
       </w:pPr>
-      <w:bookmarkStart w:id="52" w:name="_Toc186219240"/>
+      <w:bookmarkStart w:id="54" w:name="_Toc186285785"/>
       <w:r>
         <w:rPr>
           <w:color w:val="000000"/>
@@ -8644,7 +9515,7 @@
         </w:rPr>
         <w:t>a</w:t>
       </w:r>
-      <w:bookmarkEnd w:id="52"/>
+      <w:bookmarkEnd w:id="54"/>
     </w:p>
     <w:p>
       <w:pPr>
@@ -8673,14 +9544,14 @@
           <w:color w:val="000000"/>
         </w:rPr>
       </w:pPr>
-      <w:bookmarkStart w:id="53" w:name="_Toc186219241"/>
+      <w:bookmarkStart w:id="55" w:name="_Toc186285786"/>
       <w:r>
         <w:rPr>
           <w:color w:val="000000"/>
         </w:rPr>
         <w:t>Teknik Keabsahan Data</w:t>
       </w:r>
-      <w:bookmarkEnd w:id="53"/>
+      <w:bookmarkEnd w:id="55"/>
     </w:p>
     <w:p>
       <w:pPr>
@@ -8705,7 +9576,7 @@
           <w:color w:val="000000"/>
         </w:rPr>
       </w:pPr>
-      <w:bookmarkStart w:id="54" w:name="_Toc186219242"/>
+      <w:bookmarkStart w:id="56" w:name="_Toc186285787"/>
       <w:r>
         <w:rPr>
           <w:color w:val="000000"/>
@@ -8718,7 +9589,7 @@
         </w:rPr>
         <w:t>a</w:t>
       </w:r>
-      <w:bookmarkEnd w:id="54"/>
+      <w:bookmarkEnd w:id="56"/>
     </w:p>
     <w:p>
       <w:pPr>
@@ -8753,14 +9624,14 @@
           <w:color w:val="000000"/>
         </w:rPr>
       </w:pPr>
-      <w:bookmarkStart w:id="55" w:name="_Toc186219243"/>
+      <w:bookmarkStart w:id="57" w:name="_Toc186285788"/>
       <w:r>
         <w:rPr>
           <w:color w:val="000000"/>
         </w:rPr>
         <w:t>Etika Penelitian (bila ada)</w:t>
       </w:r>
-      <w:bookmarkEnd w:id="55"/>
+      <w:bookmarkEnd w:id="57"/>
     </w:p>
     <w:p>
       <w:pPr>
@@ -8799,12 +9670,12 @@
       <w:pPr>
         <w:pStyle w:val="Heading1"/>
       </w:pPr>
-      <w:bookmarkStart w:id="56" w:name="_Toc186219244"/>
+      <w:bookmarkStart w:id="58" w:name="_Toc186285789"/>
       <w:r>
         <w:lastRenderedPageBreak/>
         <w:t>DAFTAR PUSTAKA</w:t>
       </w:r>
-      <w:bookmarkEnd w:id="56"/>
+      <w:bookmarkEnd w:id="58"/>
     </w:p>
     <w:p/>
     <w:p>
@@ -8887,12 +9758,12 @@
       <w:pPr>
         <w:pStyle w:val="Heading1"/>
       </w:pPr>
-      <w:bookmarkStart w:id="57" w:name="_Toc186219245"/>
+      <w:bookmarkStart w:id="59" w:name="_Toc186285790"/>
       <w:r>
         <w:lastRenderedPageBreak/>
         <w:t>DAFTAR LAMPIRAN</w:t>
       </w:r>
-      <w:bookmarkEnd w:id="57"/>
+      <w:bookmarkEnd w:id="59"/>
     </w:p>
     <w:p/>
     <w:p>
@@ -8923,7 +9794,7 @@
                     </pic:cNvPicPr>
                   </pic:nvPicPr>
                   <pic:blipFill>
-                    <a:blip r:embed="rId17">
+                    <a:blip r:embed="rId18">
                       <a:extLst>
                         <a:ext uri="{28A0092B-C50C-407E-A947-70E740481C1C}">
                           <a14:useLocalDpi xmlns:a14="http://schemas.microsoft.com/office/drawing/2010/main" val="0"/>
@@ -8964,7 +9835,7 @@
           <w:lang w:val="en-US"/>
         </w:rPr>
       </w:pPr>
-      <w:bookmarkStart w:id="58" w:name="_Toc180515719"/>
+      <w:bookmarkStart w:id="60" w:name="_Toc180515719"/>
       <w:r>
         <w:rPr>
           <w:b w:val="0"/>
@@ -9024,11 +9895,11 @@
         </w:rPr>
         <w:t>Visualisasi mahasiswa ketika skripsi direvisi 10 kali</w:t>
       </w:r>
-      <w:bookmarkEnd w:id="58"/>
+      <w:bookmarkEnd w:id="60"/>
     </w:p>
     <w:sectPr>
-      <w:headerReference w:type="default" r:id="rId18"/>
-      <w:footerReference w:type="default" r:id="rId19"/>
+      <w:headerReference w:type="default" r:id="rId19"/>
+      <w:footerReference w:type="default" r:id="rId20"/>
       <w:pgSz w:w="11909" w:h="16834" w:code="9"/>
       <w:pgMar w:top="1701" w:right="1701" w:bottom="1701" w:left="2268" w:header="720" w:footer="720" w:gutter="0"/>
       <w:pgNumType w:start="1"/>

</xml_diff>